<commit_message>
made it up to date
</commit_message>
<xml_diff>
--- a/Test Rig Manual.docx
+++ b/Test Rig Manual.docx
@@ -217,7 +217,7 @@
               <w:rFonts w:asciiTheme="minorHAnsi" w:eastAsiaTheme="minorEastAsia" w:hAnsiTheme="minorHAnsi"/>
               <w:noProof/>
               <w:sz w:val="22"/>
-              <w:lang w:eastAsia="en-NZ"/>
+              <w:lang w:eastAsia="zh-CN"/>
             </w:rPr>
           </w:pPr>
           <w:r>
@@ -229,7 +229,7 @@
           <w:r>
             <w:fldChar w:fldCharType="separate"/>
           </w:r>
-          <w:hyperlink w:anchor="_Toc73350696" w:history="1">
+          <w:hyperlink w:anchor="_Toc73721589" w:history="1">
             <w:r>
               <w:rPr>
                 <w:rStyle w:val="Hyperlink"/>
@@ -242,7 +242,7 @@
                 <w:rFonts w:asciiTheme="minorHAnsi" w:eastAsiaTheme="minorEastAsia" w:hAnsiTheme="minorHAnsi"/>
                 <w:noProof/>
                 <w:sz w:val="22"/>
-                <w:lang w:eastAsia="en-NZ"/>
+                <w:lang w:eastAsia="zh-CN"/>
               </w:rPr>
               <w:tab/>
             </w:r>
@@ -272,7 +272,7 @@
                 <w:noProof/>
                 <w:webHidden/>
               </w:rPr>
-              <w:instrText xml:space="preserve"> PAGEREF _Toc73350696 \h </w:instrText>
+              <w:instrText xml:space="preserve"> PAGEREF _Toc73721589 \h </w:instrText>
             </w:r>
             <w:r>
               <w:rPr>
@@ -314,10 +314,10 @@
               <w:rFonts w:asciiTheme="minorHAnsi" w:eastAsiaTheme="minorEastAsia" w:hAnsiTheme="minorHAnsi"/>
               <w:noProof/>
               <w:sz w:val="22"/>
-              <w:lang w:eastAsia="en-NZ"/>
+              <w:lang w:eastAsia="zh-CN"/>
             </w:rPr>
           </w:pPr>
-          <w:hyperlink w:anchor="_Toc73350697" w:history="1">
+          <w:hyperlink w:anchor="_Toc73721590" w:history="1">
             <w:r>
               <w:rPr>
                 <w:rStyle w:val="Hyperlink"/>
@@ -330,7 +330,7 @@
                 <w:rFonts w:asciiTheme="minorHAnsi" w:eastAsiaTheme="minorEastAsia" w:hAnsiTheme="minorHAnsi"/>
                 <w:noProof/>
                 <w:sz w:val="22"/>
-                <w:lang w:eastAsia="en-NZ"/>
+                <w:lang w:eastAsia="zh-CN"/>
               </w:rPr>
               <w:tab/>
             </w:r>
@@ -360,7 +360,7 @@
                 <w:noProof/>
                 <w:webHidden/>
               </w:rPr>
-              <w:instrText xml:space="preserve"> PAGEREF _Toc73350697 \h </w:instrText>
+              <w:instrText xml:space="preserve"> PAGEREF _Toc73721590 \h </w:instrText>
             </w:r>
             <w:r>
               <w:rPr>
@@ -401,10 +401,10 @@
               <w:rFonts w:asciiTheme="minorHAnsi" w:eastAsiaTheme="minorEastAsia" w:hAnsiTheme="minorHAnsi"/>
               <w:noProof/>
               <w:sz w:val="22"/>
-              <w:lang w:eastAsia="en-NZ"/>
+              <w:lang w:eastAsia="zh-CN"/>
             </w:rPr>
           </w:pPr>
-          <w:hyperlink w:anchor="_Toc73350698" w:history="1">
+          <w:hyperlink w:anchor="_Toc73721591" w:history="1">
             <w:r>
               <w:rPr>
                 <w:rStyle w:val="Hyperlink"/>
@@ -431,7 +431,7 @@
                 <w:noProof/>
                 <w:webHidden/>
               </w:rPr>
-              <w:instrText xml:space="preserve"> PAGEREF _Toc73350698 \h </w:instrText>
+              <w:instrText xml:space="preserve"> PAGEREF _Toc73721591 \h </w:instrText>
             </w:r>
             <w:r>
               <w:rPr>
@@ -472,10 +472,10 @@
               <w:rFonts w:asciiTheme="minorHAnsi" w:eastAsiaTheme="minorEastAsia" w:hAnsiTheme="minorHAnsi"/>
               <w:noProof/>
               <w:sz w:val="22"/>
-              <w:lang w:eastAsia="en-NZ"/>
+              <w:lang w:eastAsia="zh-CN"/>
             </w:rPr>
           </w:pPr>
-          <w:hyperlink w:anchor="_Toc73350699" w:history="1">
+          <w:hyperlink w:anchor="_Toc73721592" w:history="1">
             <w:r>
               <w:rPr>
                 <w:rStyle w:val="Hyperlink"/>
@@ -502,7 +502,7 @@
                 <w:noProof/>
                 <w:webHidden/>
               </w:rPr>
-              <w:instrText xml:space="preserve"> PAGEREF _Toc73350699 \h </w:instrText>
+              <w:instrText xml:space="preserve"> PAGEREF _Toc73721592 \h </w:instrText>
             </w:r>
             <w:r>
               <w:rPr>
@@ -543,10 +543,10 @@
               <w:rFonts w:asciiTheme="minorHAnsi" w:eastAsiaTheme="minorEastAsia" w:hAnsiTheme="minorHAnsi"/>
               <w:noProof/>
               <w:sz w:val="22"/>
-              <w:lang w:eastAsia="en-NZ"/>
+              <w:lang w:eastAsia="zh-CN"/>
             </w:rPr>
           </w:pPr>
-          <w:hyperlink w:anchor="_Toc73350700" w:history="1">
+          <w:hyperlink w:anchor="_Toc73721593" w:history="1">
             <w:r>
               <w:rPr>
                 <w:rStyle w:val="Hyperlink"/>
@@ -573,7 +573,7 @@
                 <w:noProof/>
                 <w:webHidden/>
               </w:rPr>
-              <w:instrText xml:space="preserve"> PAGEREF _Toc73350700 \h </w:instrText>
+              <w:instrText xml:space="preserve"> PAGEREF _Toc73721593 \h </w:instrText>
             </w:r>
             <w:r>
               <w:rPr>
@@ -614,10 +614,10 @@
               <w:rFonts w:asciiTheme="minorHAnsi" w:eastAsiaTheme="minorEastAsia" w:hAnsiTheme="minorHAnsi"/>
               <w:noProof/>
               <w:sz w:val="22"/>
-              <w:lang w:eastAsia="en-NZ"/>
+              <w:lang w:eastAsia="zh-CN"/>
             </w:rPr>
           </w:pPr>
-          <w:hyperlink w:anchor="_Toc73350701" w:history="1">
+          <w:hyperlink w:anchor="_Toc73721594" w:history="1">
             <w:r>
               <w:rPr>
                 <w:rStyle w:val="Hyperlink"/>
@@ -644,7 +644,7 @@
                 <w:noProof/>
                 <w:webHidden/>
               </w:rPr>
-              <w:instrText xml:space="preserve"> PAGEREF _Toc73350701 \h </w:instrText>
+              <w:instrText xml:space="preserve"> PAGEREF _Toc73721594 \h </w:instrText>
             </w:r>
             <w:r>
               <w:rPr>
@@ -685,10 +685,10 @@
               <w:rFonts w:asciiTheme="minorHAnsi" w:eastAsiaTheme="minorEastAsia" w:hAnsiTheme="minorHAnsi"/>
               <w:noProof/>
               <w:sz w:val="22"/>
-              <w:lang w:eastAsia="en-NZ"/>
+              <w:lang w:eastAsia="zh-CN"/>
             </w:rPr>
           </w:pPr>
-          <w:hyperlink w:anchor="_Toc73350702" w:history="1">
+          <w:hyperlink w:anchor="_Toc73721595" w:history="1">
             <w:r>
               <w:rPr>
                 <w:rStyle w:val="Hyperlink"/>
@@ -715,7 +715,7 @@
                 <w:noProof/>
                 <w:webHidden/>
               </w:rPr>
-              <w:instrText xml:space="preserve"> PAGEREF _Toc73350702 \h </w:instrText>
+              <w:instrText xml:space="preserve"> PAGEREF _Toc73721595 \h </w:instrText>
             </w:r>
             <w:r>
               <w:rPr>
@@ -756,10 +756,10 @@
               <w:rFonts w:asciiTheme="minorHAnsi" w:eastAsiaTheme="minorEastAsia" w:hAnsiTheme="minorHAnsi"/>
               <w:noProof/>
               <w:sz w:val="22"/>
-              <w:lang w:eastAsia="en-NZ"/>
+              <w:lang w:eastAsia="zh-CN"/>
             </w:rPr>
           </w:pPr>
-          <w:hyperlink w:anchor="_Toc73350703" w:history="1">
+          <w:hyperlink w:anchor="_Toc73721596" w:history="1">
             <w:r>
               <w:rPr>
                 <w:rStyle w:val="Hyperlink"/>
@@ -786,7 +786,7 @@
                 <w:noProof/>
                 <w:webHidden/>
               </w:rPr>
-              <w:instrText xml:space="preserve"> PAGEREF _Toc73350703 \h </w:instrText>
+              <w:instrText xml:space="preserve"> PAGEREF _Toc73721596 \h </w:instrText>
             </w:r>
             <w:r>
               <w:rPr>
@@ -827,10 +827,10 @@
               <w:rFonts w:asciiTheme="minorHAnsi" w:eastAsiaTheme="minorEastAsia" w:hAnsiTheme="minorHAnsi"/>
               <w:noProof/>
               <w:sz w:val="22"/>
-              <w:lang w:eastAsia="en-NZ"/>
+              <w:lang w:eastAsia="zh-CN"/>
             </w:rPr>
           </w:pPr>
-          <w:hyperlink w:anchor="_Toc73350704" w:history="1">
+          <w:hyperlink w:anchor="_Toc73721597" w:history="1">
             <w:r>
               <w:rPr>
                 <w:rStyle w:val="Hyperlink"/>
@@ -857,7 +857,7 @@
                 <w:noProof/>
                 <w:webHidden/>
               </w:rPr>
-              <w:instrText xml:space="preserve"> PAGEREF _Toc73350704 \h </w:instrText>
+              <w:instrText xml:space="preserve"> PAGEREF _Toc73721597 \h </w:instrText>
             </w:r>
             <w:r>
               <w:rPr>
@@ -898,10 +898,10 @@
               <w:rFonts w:asciiTheme="minorHAnsi" w:eastAsiaTheme="minorEastAsia" w:hAnsiTheme="minorHAnsi"/>
               <w:noProof/>
               <w:sz w:val="22"/>
-              <w:lang w:eastAsia="en-NZ"/>
+              <w:lang w:eastAsia="zh-CN"/>
             </w:rPr>
           </w:pPr>
-          <w:hyperlink w:anchor="_Toc73350705" w:history="1">
+          <w:hyperlink w:anchor="_Toc73721598" w:history="1">
             <w:r>
               <w:rPr>
                 <w:rStyle w:val="Hyperlink"/>
@@ -928,7 +928,7 @@
                 <w:noProof/>
                 <w:webHidden/>
               </w:rPr>
-              <w:instrText xml:space="preserve"> PAGEREF _Toc73350705 \h </w:instrText>
+              <w:instrText xml:space="preserve"> PAGEREF _Toc73721598 \h </w:instrText>
             </w:r>
             <w:r>
               <w:rPr>
@@ -948,7 +948,7 @@
                 <w:noProof/>
                 <w:webHidden/>
               </w:rPr>
-              <w:t>6</w:t>
+              <w:t>7</w:t>
             </w:r>
             <w:r>
               <w:rPr>
@@ -969,10 +969,10 @@
               <w:rFonts w:asciiTheme="minorHAnsi" w:eastAsiaTheme="minorEastAsia" w:hAnsiTheme="minorHAnsi"/>
               <w:noProof/>
               <w:sz w:val="22"/>
-              <w:lang w:eastAsia="en-NZ"/>
+              <w:lang w:eastAsia="zh-CN"/>
             </w:rPr>
           </w:pPr>
-          <w:hyperlink w:anchor="_Toc73350706" w:history="1">
+          <w:hyperlink w:anchor="_Toc73721599" w:history="1">
             <w:r>
               <w:rPr>
                 <w:rStyle w:val="Hyperlink"/>
@@ -999,7 +999,7 @@
                 <w:noProof/>
                 <w:webHidden/>
               </w:rPr>
-              <w:instrText xml:space="preserve"> PAGEREF _Toc73350706 \h </w:instrText>
+              <w:instrText xml:space="preserve"> PAGEREF _Toc73721599 \h </w:instrText>
             </w:r>
             <w:r>
               <w:rPr>
@@ -1019,7 +1019,7 @@
                 <w:noProof/>
                 <w:webHidden/>
               </w:rPr>
-              <w:t>6</w:t>
+              <w:t>7</w:t>
             </w:r>
             <w:r>
               <w:rPr>
@@ -1041,10 +1041,10 @@
               <w:rFonts w:asciiTheme="minorHAnsi" w:eastAsiaTheme="minorEastAsia" w:hAnsiTheme="minorHAnsi"/>
               <w:noProof/>
               <w:sz w:val="22"/>
-              <w:lang w:eastAsia="en-NZ"/>
+              <w:lang w:eastAsia="zh-CN"/>
             </w:rPr>
           </w:pPr>
-          <w:hyperlink w:anchor="_Toc73350707" w:history="1">
+          <w:hyperlink w:anchor="_Toc73721600" w:history="1">
             <w:r>
               <w:rPr>
                 <w:rStyle w:val="Hyperlink"/>
@@ -1057,7 +1057,7 @@
                 <w:rFonts w:asciiTheme="minorHAnsi" w:eastAsiaTheme="minorEastAsia" w:hAnsiTheme="minorHAnsi"/>
                 <w:noProof/>
                 <w:sz w:val="22"/>
-                <w:lang w:eastAsia="en-NZ"/>
+                <w:lang w:eastAsia="zh-CN"/>
               </w:rPr>
               <w:tab/>
             </w:r>
@@ -1087,7 +1087,7 @@
                 <w:noProof/>
                 <w:webHidden/>
               </w:rPr>
-              <w:instrText xml:space="preserve"> PAGEREF _Toc73350707 \h </w:instrText>
+              <w:instrText xml:space="preserve"> PAGEREF _Toc73721600 \h </w:instrText>
             </w:r>
             <w:r>
               <w:rPr>
@@ -1107,7 +1107,7 @@
                 <w:noProof/>
                 <w:webHidden/>
               </w:rPr>
-              <w:t>7</w:t>
+              <w:t>8</w:t>
             </w:r>
             <w:r>
               <w:rPr>
@@ -1128,10 +1128,10 @@
               <w:rFonts w:asciiTheme="minorHAnsi" w:eastAsiaTheme="minorEastAsia" w:hAnsiTheme="minorHAnsi"/>
               <w:noProof/>
               <w:sz w:val="22"/>
-              <w:lang w:eastAsia="en-NZ"/>
+              <w:lang w:eastAsia="zh-CN"/>
             </w:rPr>
           </w:pPr>
-          <w:hyperlink w:anchor="_Toc73350708" w:history="1">
+          <w:hyperlink w:anchor="_Toc73721601" w:history="1">
             <w:r>
               <w:rPr>
                 <w:rStyle w:val="Hyperlink"/>
@@ -1158,7 +1158,7 @@
                 <w:noProof/>
                 <w:webHidden/>
               </w:rPr>
-              <w:instrText xml:space="preserve"> PAGEREF _Toc73350708 \h </w:instrText>
+              <w:instrText xml:space="preserve"> PAGEREF _Toc73721601 \h </w:instrText>
             </w:r>
             <w:r>
               <w:rPr>
@@ -1178,7 +1178,7 @@
                 <w:noProof/>
                 <w:webHidden/>
               </w:rPr>
-              <w:t>7</w:t>
+              <w:t>8</w:t>
             </w:r>
             <w:r>
               <w:rPr>
@@ -1199,10 +1199,10 @@
               <w:rFonts w:asciiTheme="minorHAnsi" w:eastAsiaTheme="minorEastAsia" w:hAnsiTheme="minorHAnsi"/>
               <w:noProof/>
               <w:sz w:val="22"/>
-              <w:lang w:eastAsia="en-NZ"/>
+              <w:lang w:eastAsia="zh-CN"/>
             </w:rPr>
           </w:pPr>
-          <w:hyperlink w:anchor="_Toc73350709" w:history="1">
+          <w:hyperlink w:anchor="_Toc73721602" w:history="1">
             <w:r>
               <w:rPr>
                 <w:rStyle w:val="Hyperlink"/>
@@ -1229,7 +1229,7 @@
                 <w:noProof/>
                 <w:webHidden/>
               </w:rPr>
-              <w:instrText xml:space="preserve"> PAGEREF _Toc73350709 \h </w:instrText>
+              <w:instrText xml:space="preserve"> PAGEREF _Toc73721602 \h </w:instrText>
             </w:r>
             <w:r>
               <w:rPr>
@@ -1249,7 +1249,7 @@
                 <w:noProof/>
                 <w:webHidden/>
               </w:rPr>
-              <w:t>7</w:t>
+              <w:t>8</w:t>
             </w:r>
             <w:r>
               <w:rPr>
@@ -1270,16 +1270,16 @@
               <w:rFonts w:asciiTheme="minorHAnsi" w:eastAsiaTheme="minorEastAsia" w:hAnsiTheme="minorHAnsi"/>
               <w:noProof/>
               <w:sz w:val="22"/>
-              <w:lang w:eastAsia="en-NZ"/>
+              <w:lang w:eastAsia="zh-CN"/>
             </w:rPr>
           </w:pPr>
-          <w:hyperlink w:anchor="_Toc73350710" w:history="1">
+          <w:hyperlink w:anchor="_Toc73721603" w:history="1">
             <w:r>
               <w:rPr>
                 <w:rStyle w:val="Hyperlink"/>
                 <w:noProof/>
               </w:rPr>
-              <w:t>3.3 Main</w:t>
+              <w:t>3.3 Main Program</w:t>
             </w:r>
             <w:r>
               <w:rPr>
@@ -1300,7 +1300,7 @@
                 <w:noProof/>
                 <w:webHidden/>
               </w:rPr>
-              <w:instrText xml:space="preserve"> PAGEREF _Toc73350710 \h </w:instrText>
+              <w:instrText xml:space="preserve"> PAGEREF _Toc73721603 \h </w:instrText>
             </w:r>
             <w:r>
               <w:rPr>
@@ -1320,7 +1320,7 @@
                 <w:noProof/>
                 <w:webHidden/>
               </w:rPr>
-              <w:t>7</w:t>
+              <w:t>8</w:t>
             </w:r>
             <w:r>
               <w:rPr>
@@ -1372,7 +1372,7 @@
           <w:numId w:val="1"/>
         </w:numPr>
       </w:pPr>
-      <w:bookmarkStart w:id="0" w:name="_Toc73350696"/>
+      <w:bookmarkStart w:id="0" w:name="_Toc73721589"/>
       <w:r>
         <w:lastRenderedPageBreak/>
         <w:t>Introduction</w:t>
@@ -1407,7 +1407,7 @@
           <w:numId w:val="1"/>
         </w:numPr>
       </w:pPr>
-      <w:bookmarkStart w:id="1" w:name="_Toc73350697"/>
+      <w:bookmarkStart w:id="1" w:name="_Toc73721590"/>
       <w:r>
         <w:lastRenderedPageBreak/>
         <w:t>Hardware Setup</w:t>
@@ -1418,7 +1418,7 @@
       <w:pPr>
         <w:pStyle w:val="Heading2"/>
       </w:pPr>
-      <w:bookmarkStart w:id="2" w:name="_Toc73350698"/>
+      <w:bookmarkStart w:id="2" w:name="_Toc73721591"/>
       <w:r>
         <w:t>2.1 Overview</w:t>
       </w:r>
@@ -1450,47 +1450,7 @@
         <w:fldChar w:fldCharType="end"/>
       </w:r>
       <w:r>
-        <w:t xml:space="preserve">, we can see that the PC connects to three </w:t>
-      </w:r>
-      <w:proofErr w:type="spellStart"/>
-      <w:r>
-        <w:t>myRIO’s</w:t>
-      </w:r>
-      <w:proofErr w:type="spellEnd"/>
-      <w:r>
-        <w:t xml:space="preserve"> and the </w:t>
-      </w:r>
-      <w:proofErr w:type="spellStart"/>
-      <w:r>
-        <w:t>Dynamixel</w:t>
-      </w:r>
-      <w:proofErr w:type="spellEnd"/>
-      <w:r>
-        <w:t xml:space="preserve"> motors. These hardware are connected to the PC via USB connections. Within the </w:t>
-      </w:r>
-      <w:proofErr w:type="spellStart"/>
-      <w:r>
-        <w:t>myRIO</w:t>
-      </w:r>
-      <w:proofErr w:type="spellEnd"/>
-      <w:r>
-        <w:t xml:space="preserve">, the PC accesses the </w:t>
-      </w:r>
-      <w:proofErr w:type="spellStart"/>
-      <w:r>
-        <w:t>myRIO’s</w:t>
-      </w:r>
-      <w:proofErr w:type="spellEnd"/>
-      <w:r>
-        <w:t xml:space="preserve"> FPGA boards for readout values for each component connected to the </w:t>
-      </w:r>
-      <w:proofErr w:type="spellStart"/>
-      <w:r>
-        <w:t>myRIO</w:t>
-      </w:r>
-      <w:proofErr w:type="spellEnd"/>
-      <w:r>
-        <w:t xml:space="preserve"> (except PWM out, where the PC sends an output instead). The left and right motors are powered using an external power supply.</w:t>
+        <w:t>, we can see that the PC connects to three myRIO’s and the Dynamixel motors. These hardware are connected to the PC via USB connections. Within the myRIO, the PC accesses the myRIO’s FPGA boards for readout values for each component connected to the myRIO (except PWM out, where the PC sends an output instead). The left and right motors are powered using an external power supply.</w:t>
       </w:r>
     </w:p>
     <w:p>
@@ -1564,7 +1524,7 @@
       <w:pPr>
         <w:pStyle w:val="Heading2"/>
       </w:pPr>
-      <w:bookmarkStart w:id="4" w:name="_Toc73350699"/>
+      <w:bookmarkStart w:id="4" w:name="_Toc73721592"/>
       <w:r>
         <w:t>2.</w:t>
       </w:r>
@@ -1572,14 +1532,9 @@
         <w:t>2</w:t>
       </w:r>
       <w:r>
-        <w:t xml:space="preserve"> </w:t>
-      </w:r>
-      <w:proofErr w:type="spellStart"/>
-      <w:r>
-        <w:t>myRIO</w:t>
+        <w:t xml:space="preserve"> myRIO</w:t>
       </w:r>
       <w:bookmarkEnd w:id="4"/>
-      <w:proofErr w:type="spellEnd"/>
     </w:p>
     <w:p>
       <w:r>
@@ -1588,28 +1543,15 @@
       <w:r>
         <w:t xml:space="preserve">NI </w:t>
       </w:r>
-      <w:proofErr w:type="spellStart"/>
-      <w:r>
-        <w:t>myRIO</w:t>
-      </w:r>
-      <w:proofErr w:type="spellEnd"/>
-      <w:r>
-        <w:t xml:space="preserve"> is a microcontroller and an FPGA board all in one package. For the test rig, we do not really need the microcontroller, as the PC will do all the processing work, but the FPGA board is what is useful. The FPGA board provides a proper real-time interface to the hardware </w:t>
+      <w:r>
+        <w:t xml:space="preserve">myRIO is a microcontroller and an FPGA board all in one package. For the test rig, we do not really need the microcontroller, as the PC will do all the processing work, but the FPGA board is what is useful. The FPGA board provides a proper real-time interface to the hardware </w:t>
       </w:r>
       <w:r>
         <w:lastRenderedPageBreak/>
         <w:t>that the PC cannot do especially when its operating system is Windows.</w:t>
       </w:r>
       <w:r>
-        <w:t xml:space="preserve"> The </w:t>
-      </w:r>
-      <w:proofErr w:type="spellStart"/>
-      <w:r>
-        <w:t>myRIO</w:t>
-      </w:r>
-      <w:proofErr w:type="spellEnd"/>
-      <w:r>
-        <w:t xml:space="preserve"> has two MXP connectors shown in </w:t>
+        <w:t xml:space="preserve"> The myRIO has two MXP connectors shown in </w:t>
       </w:r>
       <w:r>
         <w:fldChar w:fldCharType="begin"/>
@@ -1657,13 +1599,8 @@
         <w:fldChar w:fldCharType="end"/>
       </w:r>
       <w:r>
-        <w:t xml:space="preserve">. The rest of this subsection will detail the pinouts for the </w:t>
-      </w:r>
-      <w:proofErr w:type="spellStart"/>
-      <w:r>
-        <w:t>myRIO</w:t>
-      </w:r>
-      <w:proofErr w:type="spellEnd"/>
+        <w:t>. The rest of this subsection will detail the pinouts for the myRIO</w:t>
+      </w:r>
     </w:p>
     <w:p>
       <w:pPr>
@@ -1741,15 +1678,7 @@
       </w:fldSimple>
       <w:bookmarkEnd w:id="5"/>
       <w:r>
-        <w:t xml:space="preserve"> </w:t>
-      </w:r>
-      <w:proofErr w:type="spellStart"/>
-      <w:r>
-        <w:t>myRIO</w:t>
-      </w:r>
-      <w:proofErr w:type="spellEnd"/>
-      <w:r>
-        <w:t xml:space="preserve"> MXP connectors and their pinouts</w:t>
+        <w:t xml:space="preserve"> myRIO MXP connectors and their pinouts</w:t>
       </w:r>
     </w:p>
     <w:p/>
@@ -1829,15 +1758,7 @@
       </w:fldSimple>
       <w:bookmarkEnd w:id="6"/>
       <w:r>
-        <w:t xml:space="preserve"> </w:t>
-      </w:r>
-      <w:proofErr w:type="spellStart"/>
-      <w:r>
-        <w:t>myRIO</w:t>
-      </w:r>
-      <w:proofErr w:type="spellEnd"/>
-      <w:r>
-        <w:t xml:space="preserve"> MSP connector and its pinout</w:t>
+        <w:t xml:space="preserve"> myRIO MSP connector and its pinout</w:t>
       </w:r>
     </w:p>
     <w:p>
@@ -1853,7 +1774,7 @@
         <w:pStyle w:val="Heading3"/>
       </w:pPr>
       <w:bookmarkStart w:id="7" w:name="_Ref73349398"/>
-      <w:bookmarkStart w:id="8" w:name="_Toc73350700"/>
+      <w:bookmarkStart w:id="8" w:name="_Toc73721593"/>
       <w:r>
         <w:lastRenderedPageBreak/>
         <w:t>2.2.1 MXP Port A Pinouts</w:t>
@@ -1863,29 +1784,13 @@
     </w:p>
     <w:p>
       <w:r>
-        <w:t xml:space="preserve">The following table provides a mapping for the </w:t>
-      </w:r>
-      <w:proofErr w:type="spellStart"/>
-      <w:r>
-        <w:t>myRIO</w:t>
-      </w:r>
-      <w:proofErr w:type="spellEnd"/>
-      <w:r>
-        <w:t xml:space="preserve"> to components. Please note pins 3</w:t>
+        <w:t>The following table provides a mapping for the myRIO to components. Please note pins 3</w:t>
       </w:r>
       <w:r>
         <w:t xml:space="preserve">, 6, 27 and 28 </w:t>
       </w:r>
       <w:r>
-        <w:t xml:space="preserve">are only used for the left and right </w:t>
-      </w:r>
-      <w:proofErr w:type="spellStart"/>
-      <w:r>
-        <w:t>myRIO’s</w:t>
-      </w:r>
-      <w:proofErr w:type="spellEnd"/>
-      <w:r>
-        <w:t>.</w:t>
+        <w:t>are only used for the left and right myRIO’s.</w:t>
       </w:r>
       <w:r>
         <w:t xml:space="preserve"> Except for the wires used in pins 27 and 28 which use female-to-male wires, all other wires use female-to-female wires. </w:t>
@@ -2438,13 +2343,8 @@
             <w:tcW w:w="3237" w:type="dxa"/>
           </w:tcPr>
           <w:p>
-            <w:proofErr w:type="spellStart"/>
-            <w:r>
-              <w:t>IOut</w:t>
-            </w:r>
-            <w:proofErr w:type="spellEnd"/>
-            <w:r>
-              <w:t xml:space="preserve"> of KR Sense 90A</w:t>
+            <w:r>
+              <w:t>IOut of KR Sense 90A</w:t>
             </w:r>
           </w:p>
         </w:tc>
@@ -2601,7 +2501,7 @@
       <w:pPr>
         <w:pStyle w:val="Heading3"/>
       </w:pPr>
-      <w:bookmarkStart w:id="9" w:name="_Toc73350701"/>
+      <w:bookmarkStart w:id="9" w:name="_Toc73721594"/>
       <w:r>
         <w:t>2.2.2 MXP Port B Pinouts</w:t>
       </w:r>
@@ -2609,23 +2509,7 @@
     </w:p>
     <w:p>
       <w:r>
-        <w:t xml:space="preserve">The following table provides a mapping for the </w:t>
-      </w:r>
-      <w:proofErr w:type="spellStart"/>
-      <w:r>
-        <w:t>myRIO</w:t>
-      </w:r>
-      <w:proofErr w:type="spellEnd"/>
-      <w:r>
-        <w:t xml:space="preserve"> to components. Please note that this port is only used for the left and right </w:t>
-      </w:r>
-      <w:proofErr w:type="spellStart"/>
-      <w:r>
-        <w:t>myRIO’s</w:t>
-      </w:r>
-      <w:proofErr w:type="spellEnd"/>
-      <w:r>
-        <w:t>.</w:t>
+        <w:t>The following table provides a mapping for the myRIO to components. Please note that this port is only used for the left and right myRIO’s.</w:t>
       </w:r>
       <w:r>
         <w:t xml:space="preserve"> </w:t>
@@ -2937,7 +2821,7 @@
       <w:pPr>
         <w:pStyle w:val="Heading3"/>
       </w:pPr>
-      <w:bookmarkStart w:id="10" w:name="_Toc73350702"/>
+      <w:bookmarkStart w:id="10" w:name="_Toc73721595"/>
       <w:r>
         <w:lastRenderedPageBreak/>
         <w:t>2.2.3 MSP Connector Pinouts (Port C)</w:t>
@@ -2946,23 +2830,7 @@
     </w:p>
     <w:p>
       <w:r>
-        <w:t xml:space="preserve">The following table provides a mapping for the </w:t>
-      </w:r>
-      <w:proofErr w:type="spellStart"/>
-      <w:r>
-        <w:t>myRIO</w:t>
-      </w:r>
-      <w:proofErr w:type="spellEnd"/>
-      <w:r>
-        <w:t xml:space="preserve"> to components. Please note that this port is only used for the left and right </w:t>
-      </w:r>
-      <w:proofErr w:type="spellStart"/>
-      <w:r>
-        <w:t>myRIO’s</w:t>
-      </w:r>
-      <w:proofErr w:type="spellEnd"/>
-      <w:r>
-        <w:t>.</w:t>
+        <w:t>The following table provides a mapping for the myRIO to components. Please note that this port is only used for the left and right myRIO’s.</w:t>
       </w:r>
       <w:r>
         <w:t xml:space="preserve"> </w:t>
@@ -3240,15 +3108,7 @@
               <w:jc w:val="left"/>
             </w:pPr>
             <w:r>
-              <w:t xml:space="preserve">Ensures that the AIO- end is virtually earthed. 10k resistor is used to dissipate any charge </w:t>
-            </w:r>
-            <w:proofErr w:type="spellStart"/>
-            <w:r>
-              <w:t>buildup</w:t>
-            </w:r>
-            <w:proofErr w:type="spellEnd"/>
-            <w:r>
-              <w:t xml:space="preserve"> that occurs due to a floating pin. </w:t>
+              <w:t xml:space="preserve">Ensures that the AIO- end is virtually earthed. 10k resistor is used to dissipate any charge buildup that occurs due to a floating pin. </w:t>
             </w:r>
           </w:p>
         </w:tc>
@@ -3272,7 +3132,7 @@
       <w:pPr>
         <w:pStyle w:val="Heading2"/>
       </w:pPr>
-      <w:bookmarkStart w:id="11" w:name="_Toc73350703"/>
+      <w:bookmarkStart w:id="11" w:name="_Toc73721596"/>
       <w:r>
         <w:t>2.3 Load Cell Amplifier</w:t>
       </w:r>
@@ -3280,15 +3140,7 @@
     </w:p>
     <w:p>
       <w:r>
-        <w:t xml:space="preserve">As of writing this manual, the load cell amplifier used was the HX-711. The wiring to the </w:t>
-      </w:r>
-      <w:proofErr w:type="spellStart"/>
-      <w:r>
-        <w:t>myRIO</w:t>
-      </w:r>
-      <w:proofErr w:type="spellEnd"/>
-      <w:r>
-        <w:t xml:space="preserve"> can be found in </w:t>
+        <w:t xml:space="preserve">As of writing this manual, the load cell amplifier used was the HX-711. The wiring to the myRIO can be found in </w:t>
       </w:r>
       <w:r>
         <w:fldChar w:fldCharType="begin"/>
@@ -3308,18 +3160,37 @@
       <w:r>
         <w:t>. The wiring to the load cell should be self-explanatory as the colour of the wires from the load cell amplifier should match that of the HX-711’s colour pinouts, except that the yellow pin is not used.</w:t>
       </w:r>
-    </w:p>
-    <w:p>
-      <w:r>
-        <w:t xml:space="preserve">If using more HX-711 amplifiers, one should solder male pin headers onto the board, and connect with the </w:t>
-      </w:r>
-      <w:proofErr w:type="spellStart"/>
-      <w:r>
-        <w:t>myRIO</w:t>
-      </w:r>
-      <w:proofErr w:type="spellEnd"/>
-      <w:r>
-        <w:t xml:space="preserve"> using female-to-female wires.</w:t>
+      <w:r>
+        <w:t xml:space="preserve"> See </w:t>
+      </w:r>
+      <w:r>
+        <w:fldChar w:fldCharType="begin"/>
+      </w:r>
+      <w:r>
+        <w:instrText xml:space="preserve"> REF _Ref73719770 \h </w:instrText>
+      </w:r>
+      <w:r>
+        <w:fldChar w:fldCharType="separate"/>
+      </w:r>
+      <w:r>
+        <w:t xml:space="preserve">Figure </w:t>
+      </w:r>
+      <w:r>
+        <w:rPr>
+          <w:noProof/>
+        </w:rPr>
+        <w:t>4</w:t>
+      </w:r>
+      <w:r>
+        <w:fldChar w:fldCharType="end"/>
+      </w:r>
+      <w:r>
+        <w:t xml:space="preserve"> as a reference.</w:t>
+      </w:r>
+    </w:p>
+    <w:p>
+      <w:r>
+        <w:t>If using more HX-711 amplifiers, one should solder male pin headers onto the board, and connect with the myRIO using female-to-female wires.</w:t>
       </w:r>
     </w:p>
     <w:p>
@@ -3327,50 +3198,798 @@
         <w:t>If using more load cells, one should note the order of the colour of the pins of the HX-711 and arrange the load cell wires accordingly. Crimp a female pin header off the wires.</w:t>
       </w:r>
     </w:p>
+    <w:p>
+      <w:pPr>
+        <w:keepNext/>
+      </w:pPr>
+      <w:r>
+        <w:rPr>
+          <w:noProof/>
+        </w:rPr>
+        <w:drawing>
+          <wp:inline distT="0" distB="0" distL="0" distR="0" wp14:anchorId="6F2220D4" wp14:editId="3C01844E">
+            <wp:extent cx="5731510" cy="2531110"/>
+            <wp:effectExtent l="0" t="0" r="2540" b="2540"/>
+            <wp:docPr id="3" name="Picture 3"/>
+            <wp:cNvGraphicFramePr>
+              <a:graphicFrameLocks xmlns:a="http://schemas.openxmlformats.org/drawingml/2006/main" noChangeAspect="1"/>
+            </wp:cNvGraphicFramePr>
+            <a:graphic xmlns:a="http://schemas.openxmlformats.org/drawingml/2006/main">
+              <a:graphicData uri="http://schemas.openxmlformats.org/drawingml/2006/picture">
+                <pic:pic xmlns:pic="http://schemas.openxmlformats.org/drawingml/2006/picture">
+                  <pic:nvPicPr>
+                    <pic:cNvPr id="1" name=""/>
+                    <pic:cNvPicPr/>
+                  </pic:nvPicPr>
+                  <pic:blipFill>
+                    <a:blip r:embed="rId13"/>
+                    <a:stretch>
+                      <a:fillRect/>
+                    </a:stretch>
+                  </pic:blipFill>
+                  <pic:spPr>
+                    <a:xfrm>
+                      <a:off x="0" y="0"/>
+                      <a:ext cx="5731510" cy="2531110"/>
+                    </a:xfrm>
+                    <a:prstGeom prst="rect">
+                      <a:avLst/>
+                    </a:prstGeom>
+                  </pic:spPr>
+                </pic:pic>
+              </a:graphicData>
+            </a:graphic>
+          </wp:inline>
+        </w:drawing>
+      </w:r>
+    </w:p>
+    <w:p>
+      <w:pPr>
+        <w:pStyle w:val="Caption"/>
+      </w:pPr>
+      <w:bookmarkStart w:id="12" w:name="_Ref73719770"/>
+      <w:bookmarkStart w:id="13" w:name="_Ref73719765"/>
+      <w:r>
+        <w:t xml:space="preserve">Figure </w:t>
+      </w:r>
+      <w:fldSimple w:instr=" SEQ Figure \* ARABIC ">
+        <w:r>
+          <w:rPr>
+            <w:noProof/>
+          </w:rPr>
+          <w:t>4</w:t>
+        </w:r>
+      </w:fldSimple>
+      <w:bookmarkEnd w:id="12"/>
+      <w:r>
+        <w:t xml:space="preserve"> HX-711 wiring</w:t>
+      </w:r>
+      <w:bookmarkEnd w:id="13"/>
+    </w:p>
     <w:p/>
     <w:p>
       <w:pPr>
         <w:pStyle w:val="Heading2"/>
       </w:pPr>
-      <w:bookmarkStart w:id="12" w:name="_Toc73350704"/>
+      <w:bookmarkStart w:id="14" w:name="_Toc73721597"/>
       <w:r>
         <w:t>2.4 Current Sensor</w:t>
       </w:r>
-      <w:bookmarkEnd w:id="12"/>
-    </w:p>
-    <w:p>
-      <w:r>
-        <w:t>Wiring, how it works, and the direction of current flow</w:t>
+      <w:bookmarkEnd w:id="14"/>
+    </w:p>
+    <w:p>
+      <w:r>
+        <w:t xml:space="preserve">The current sensor we use is the </w:t>
+      </w:r>
+      <w:r>
+        <w:t>SEN-16408</w:t>
+      </w:r>
+      <w:r>
+        <w:t xml:space="preserve"> (KR Sense Current and Voltage Sensor – 90A).</w:t>
+      </w:r>
+      <w:r>
+        <w:t xml:space="preserve"> The wiring can be found in </w:t>
+      </w:r>
+      <w:r>
+        <w:fldChar w:fldCharType="begin"/>
+      </w:r>
+      <w:r>
+        <w:instrText xml:space="preserve"> REF _Ref73721384 \h </w:instrText>
+      </w:r>
+      <w:r>
+        <w:fldChar w:fldCharType="separate"/>
+      </w:r>
+      <w:r>
+        <w:t xml:space="preserve">Figure </w:t>
+      </w:r>
+      <w:r>
+        <w:rPr>
+          <w:noProof/>
+        </w:rPr>
+        <w:t>5</w:t>
+      </w:r>
+      <w:r>
+        <w:fldChar w:fldCharType="end"/>
+      </w:r>
+      <w:r>
+        <w:t>. Please note that the +IN must go to the power supply and the +OUT must go to the motor, as the direction of current is important for this sensor and only reads in the direction defined by the three arrows seen on the chip. The Iout and ground pins are to have male pin headers and connected to the myRIO by female-female wires.</w:t>
+      </w:r>
+    </w:p>
+    <w:p>
+      <w:r>
+        <w:rPr>
+          <w:noProof/>
+        </w:rPr>
+        <w:lastRenderedPageBreak/>
+        <mc:AlternateContent>
+          <mc:Choice Requires="wps">
+            <w:drawing>
+              <wp:anchor distT="0" distB="0" distL="114300" distR="114300" simplePos="0" relativeHeight="251660288" behindDoc="0" locked="0" layoutInCell="1" allowOverlap="1" wp14:anchorId="46FF81BA" wp14:editId="7E34CF26">
+                <wp:simplePos x="0" y="0"/>
+                <wp:positionH relativeFrom="column">
+                  <wp:posOffset>0</wp:posOffset>
+                </wp:positionH>
+                <wp:positionV relativeFrom="paragraph">
+                  <wp:posOffset>2897505</wp:posOffset>
+                </wp:positionV>
+                <wp:extent cx="5731510" cy="635"/>
+                <wp:effectExtent l="0" t="0" r="0" b="0"/>
+                <wp:wrapTopAndBottom/>
+                <wp:docPr id="9" name="Text Box 9"/>
+                <wp:cNvGraphicFramePr/>
+                <a:graphic xmlns:a="http://schemas.openxmlformats.org/drawingml/2006/main">
+                  <a:graphicData uri="http://schemas.microsoft.com/office/word/2010/wordprocessingShape">
+                    <wps:wsp>
+                      <wps:cNvSpPr txBox="1"/>
+                      <wps:spPr>
+                        <a:xfrm>
+                          <a:off x="0" y="0"/>
+                          <a:ext cx="5731510" cy="635"/>
+                        </a:xfrm>
+                        <a:prstGeom prst="rect">
+                          <a:avLst/>
+                        </a:prstGeom>
+                        <a:solidFill>
+                          <a:prstClr val="white"/>
+                        </a:solidFill>
+                        <a:ln>
+                          <a:noFill/>
+                        </a:ln>
+                      </wps:spPr>
+                      <wps:txbx>
+                        <w:txbxContent>
+                          <w:p>
+                            <w:pPr>
+                              <w:pStyle w:val="Caption"/>
+                              <w:rPr>
+                                <w:noProof/>
+                                <w:sz w:val="24"/>
+                              </w:rPr>
+                            </w:pPr>
+                            <w:bookmarkStart w:id="15" w:name="_Ref73721384"/>
+                            <w:r>
+                              <w:t xml:space="preserve">Figure </w:t>
+                            </w:r>
+                            <w:fldSimple w:instr=" SEQ Figure \* ARABIC ">
+                              <w:r>
+                                <w:rPr>
+                                  <w:noProof/>
+                                </w:rPr>
+                                <w:t>5</w:t>
+                              </w:r>
+                            </w:fldSimple>
+                            <w:bookmarkEnd w:id="15"/>
+                            <w:r>
+                              <w:t xml:space="preserve"> Current sensor circuit wiring.</w:t>
+                            </w:r>
+                          </w:p>
+                        </w:txbxContent>
+                      </wps:txbx>
+                      <wps:bodyPr rot="0" spcFirstLastPara="0" vertOverflow="overflow" horzOverflow="overflow" vert="horz" wrap="square" lIns="0" tIns="0" rIns="0" bIns="0" numCol="1" spcCol="0" rtlCol="0" fromWordArt="0" anchor="t" anchorCtr="0" forceAA="0" compatLnSpc="1">
+                        <a:prstTxWarp prst="textNoShape">
+                          <a:avLst/>
+                        </a:prstTxWarp>
+                        <a:spAutoFit/>
+                      </wps:bodyPr>
+                    </wps:wsp>
+                  </a:graphicData>
+                </a:graphic>
+              </wp:anchor>
+            </w:drawing>
+          </mc:Choice>
+          <mc:Fallback>
+            <w:pict>
+              <v:shapetype w14:anchorId="46FF81BA" id="_x0000_t202" coordsize="21600,21600" o:spt="202" path="m,l,21600r21600,l21600,xe">
+                <v:stroke joinstyle="miter"/>
+                <v:path gradientshapeok="t" o:connecttype="rect"/>
+              </v:shapetype>
+              <v:shape id="Text Box 9" o:spid="_x0000_s1026" type="#_x0000_t202" style="position:absolute;left:0;text-align:left;margin-left:0;margin-top:228.15pt;width:451.3pt;height:.05pt;z-index:251660288;visibility:visible;mso-wrap-style:square;mso-wrap-distance-left:9pt;mso-wrap-distance-top:0;mso-wrap-distance-right:9pt;mso-wrap-distance-bottom:0;mso-position-horizontal:absolute;mso-position-horizontal-relative:text;mso-position-vertical:absolute;mso-position-vertical-relative:text;v-text-anchor:top" o:gfxdata="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" stroked="f">
+                <v:textbox style="mso-fit-shape-to-text:t" inset="0,0,0,0">
+                  <w:txbxContent>
+                    <w:p>
+                      <w:pPr>
+                        <w:pStyle w:val="Caption"/>
+                        <w:rPr>
+                          <w:noProof/>
+                          <w:sz w:val="24"/>
+                        </w:rPr>
+                      </w:pPr>
+                      <w:bookmarkStart w:id="16" w:name="_Ref73721384"/>
+                      <w:r>
+                        <w:t xml:space="preserve">Figure </w:t>
+                      </w:r>
+                      <w:fldSimple w:instr=" SEQ Figure \* ARABIC ">
+                        <w:r>
+                          <w:rPr>
+                            <w:noProof/>
+                          </w:rPr>
+                          <w:t>5</w:t>
+                        </w:r>
+                      </w:fldSimple>
+                      <w:bookmarkEnd w:id="16"/>
+                      <w:r>
+                        <w:t xml:space="preserve"> Current sensor circuit wiring.</w:t>
+                      </w:r>
+                    </w:p>
+                  </w:txbxContent>
+                </v:textbox>
+                <w10:wrap type="topAndBottom"/>
+              </v:shape>
+            </w:pict>
+          </mc:Fallback>
+        </mc:AlternateContent>
+      </w:r>
+      <w:r>
+        <w:rPr>
+          <w:noProof/>
+        </w:rPr>
+        <w:drawing>
+          <wp:anchor distT="0" distB="0" distL="114300" distR="114300" simplePos="0" relativeHeight="251658240" behindDoc="0" locked="0" layoutInCell="1" allowOverlap="1" wp14:anchorId="1A120223" wp14:editId="05BED556">
+            <wp:simplePos x="0" y="0"/>
+            <wp:positionH relativeFrom="column">
+              <wp:posOffset>0</wp:posOffset>
+            </wp:positionH>
+            <wp:positionV relativeFrom="paragraph">
+              <wp:posOffset>0</wp:posOffset>
+            </wp:positionV>
+            <wp:extent cx="5731510" cy="2840355"/>
+            <wp:effectExtent l="0" t="0" r="2540" b="0"/>
+            <wp:wrapTopAndBottom/>
+            <wp:docPr id="8" name="Picture 8"/>
+            <wp:cNvGraphicFramePr>
+              <a:graphicFrameLocks xmlns:a="http://schemas.openxmlformats.org/drawingml/2006/main" noChangeAspect="1"/>
+            </wp:cNvGraphicFramePr>
+            <a:graphic xmlns:a="http://schemas.openxmlformats.org/drawingml/2006/main">
+              <a:graphicData uri="http://schemas.openxmlformats.org/drawingml/2006/picture">
+                <pic:pic xmlns:pic="http://schemas.openxmlformats.org/drawingml/2006/picture">
+                  <pic:nvPicPr>
+                    <pic:cNvPr id="1" name=""/>
+                    <pic:cNvPicPr/>
+                  </pic:nvPicPr>
+                  <pic:blipFill>
+                    <a:blip r:embed="rId14">
+                      <a:extLst>
+                        <a:ext uri="{28A0092B-C50C-407E-A947-70E740481C1C}">
+                          <a14:useLocalDpi xmlns:a14="http://schemas.microsoft.com/office/drawing/2010/main" val="0"/>
+                        </a:ext>
+                      </a:extLst>
+                    </a:blip>
+                    <a:stretch>
+                      <a:fillRect/>
+                    </a:stretch>
+                  </pic:blipFill>
+                  <pic:spPr>
+                    <a:xfrm>
+                      <a:off x="0" y="0"/>
+                      <a:ext cx="5731510" cy="2840355"/>
+                    </a:xfrm>
+                    <a:prstGeom prst="rect">
+                      <a:avLst/>
+                    </a:prstGeom>
+                  </pic:spPr>
+                </pic:pic>
+              </a:graphicData>
+            </a:graphic>
+          </wp:anchor>
+        </w:drawing>
       </w:r>
     </w:p>
     <w:p>
       <w:pPr>
         <w:pStyle w:val="Heading2"/>
       </w:pPr>
-      <w:bookmarkStart w:id="13" w:name="_Toc73350705"/>
+      <w:bookmarkStart w:id="17" w:name="_Toc73721598"/>
       <w:r>
         <w:t>2.5 Voltage Divider Circuit (Voltmeter)</w:t>
       </w:r>
-      <w:bookmarkEnd w:id="13"/>
-    </w:p>
-    <w:p>
-      <w:r>
-        <w:t>Wiring, how it works, and the circuit schematic</w:t>
+      <w:bookmarkEnd w:id="17"/>
+    </w:p>
+    <w:p>
+      <w:r>
+        <w:t xml:space="preserve">For the voltage measurement system, a voltage divider is used as the voltage ranges that are required to measure the voltage across the motors are not in the range of the myRIO’s voltage ranges of 0-10V (technically -10V to 10V but requires a double differential circuit). </w:t>
+      </w:r>
+    </w:p>
+    <w:p>
+      <w:r>
+        <w:t xml:space="preserve">The working principle of the voltage divider circuit is simple. You first connect two resistors between the positive end of the voltage to measure and the ground, and then connect the myRIO’s positive input pin between the two resistors and the same ground of the voltage to measure. This is shown in </w:t>
+      </w:r>
+      <w:r>
+        <w:fldChar w:fldCharType="begin"/>
+      </w:r>
+      <w:r>
+        <w:instrText xml:space="preserve"> REF _Ref73722840 \h </w:instrText>
+      </w:r>
+      <w:r>
+        <w:fldChar w:fldCharType="separate"/>
+      </w:r>
+      <w:r>
+        <w:t xml:space="preserve">Figure </w:t>
+      </w:r>
+      <w:r>
+        <w:rPr>
+          <w:noProof/>
+        </w:rPr>
+        <w:t>6</w:t>
+      </w:r>
+      <w:r>
+        <w:fldChar w:fldCharType="end"/>
+      </w:r>
+      <w:r>
+        <w:t>.</w:t>
+      </w:r>
+    </w:p>
+    <w:p>
+      <w:r>
+        <w:t>In terms of selecting the resistances for the resistors, the sum of the resistances of R1 and R2 should be large enough so that this circuit draws minimal current from the source (the M</w:t>
+      </w:r>
+      <w:r>
+        <w:rPr>
+          <w:rFonts w:cs="Times New Roman"/>
+        </w:rPr>
+        <w:t>Ω</w:t>
+      </w:r>
+      <w:r>
+        <w:t xml:space="preserve"> range is generally good). The resistance of R2 should be lower than that of R1</w:t>
+      </w:r>
+      <w:r>
+        <w:t>. However, if R2 is far too low, then the voltage range will be very large but at the same time, the resolution (step-size) of the voltage read will also be large as well due to the myRIO’s ADC. So ideally, the resistances should be chosen to closely fit the voltage range of Vin.</w:t>
+      </w:r>
+      <w:r>
+        <w:t xml:space="preserve"> The equation for calculating how many times the Vin you are scaling down to is defined as the following:</w:t>
+      </w:r>
+    </w:p>
+    <w:p>
+      <w:pPr>
+        <w:rPr>
+          <w:rFonts w:eastAsiaTheme="minorEastAsia"/>
+        </w:rPr>
+      </w:pPr>
+      <m:oMathPara>
+        <m:oMath>
+          <m:f>
+            <m:fPr>
+              <m:ctrlPr>
+                <w:rPr>
+                  <w:rFonts w:ascii="Cambria Math" w:hAnsi="Cambria Math"/>
+                  <w:i/>
+                </w:rPr>
+              </m:ctrlPr>
+            </m:fPr>
+            <m:num>
+              <m:r>
+                <w:rPr>
+                  <w:rFonts w:ascii="Cambria Math" w:hAnsi="Cambria Math"/>
+                </w:rPr>
+                <m:t>Vin</m:t>
+              </m:r>
+            </m:num>
+            <m:den>
+              <m:r>
+                <w:rPr>
+                  <w:rFonts w:ascii="Cambria Math" w:hAnsi="Cambria Math"/>
+                </w:rPr>
+                <m:t>Vout</m:t>
+              </m:r>
+            </m:den>
+          </m:f>
+          <m:r>
+            <w:rPr>
+              <w:rFonts w:ascii="Cambria Math" w:hAnsi="Cambria Math"/>
+            </w:rPr>
+            <m:t>=</m:t>
+          </m:r>
+          <m:f>
+            <m:fPr>
+              <m:ctrlPr>
+                <w:rPr>
+                  <w:rFonts w:ascii="Cambria Math" w:hAnsi="Cambria Math"/>
+                  <w:i/>
+                </w:rPr>
+              </m:ctrlPr>
+            </m:fPr>
+            <m:num>
+              <m:r>
+                <w:rPr>
+                  <w:rFonts w:ascii="Cambria Math" w:hAnsi="Cambria Math"/>
+                </w:rPr>
+                <m:t>R1+R2</m:t>
+              </m:r>
+            </m:num>
+            <m:den>
+              <m:r>
+                <w:rPr>
+                  <w:rFonts w:ascii="Cambria Math" w:hAnsi="Cambria Math"/>
+                </w:rPr>
+                <m:t>R2</m:t>
+              </m:r>
+            </m:den>
+          </m:f>
+        </m:oMath>
+      </m:oMathPara>
+    </w:p>
+    <w:p>
+      <w:pPr>
+        <w:rPr>
+          <w:rFonts w:cs="Times New Roman"/>
+        </w:rPr>
+      </w:pPr>
+      <w:r>
+        <w:rPr>
+          <w:rFonts w:eastAsiaTheme="minorEastAsia"/>
+        </w:rPr>
+        <w:t>As an example, if R1 = 5</w:t>
+      </w:r>
+      <w:r>
+        <w:t xml:space="preserve"> </w:t>
+      </w:r>
+      <w:r>
+        <w:t>M</w:t>
+      </w:r>
+      <w:r>
+        <w:rPr>
+          <w:rFonts w:cs="Times New Roman"/>
+        </w:rPr>
+        <w:t xml:space="preserve">Ω and R2 = 1 </w:t>
+      </w:r>
+      <w:r>
+        <w:t>M</w:t>
+      </w:r>
+      <w:r>
+        <w:rPr>
+          <w:rFonts w:cs="Times New Roman"/>
+        </w:rPr>
+        <w:t xml:space="preserve">Ω, then Vin will be 6 times Vout. Therefore, the range of Vin can be from 0V to 60V. </w:t>
+      </w:r>
+    </w:p>
+    <w:p>
+      <w:r>
+        <w:rPr>
+          <w:rFonts w:cs="Times New Roman"/>
+        </w:rPr>
+        <w:t>As of writing R1 ~ 13.6</w:t>
+      </w:r>
+      <w:r>
+        <w:t xml:space="preserve"> </w:t>
+      </w:r>
+      <w:r>
+        <w:t>M</w:t>
+      </w:r>
+      <w:r>
+        <w:rPr>
+          <w:rFonts w:cs="Times New Roman"/>
+        </w:rPr>
+        <w:t>Ω using two 6.8</w:t>
+      </w:r>
+      <w:r>
+        <w:t xml:space="preserve"> </w:t>
+      </w:r>
+      <w:r>
+        <w:t>M</w:t>
+      </w:r>
+      <w:r>
+        <w:rPr>
+          <w:rFonts w:cs="Times New Roman"/>
+        </w:rPr>
+        <w:t>Ω resistors and R2 ~ 1.64</w:t>
+      </w:r>
+      <w:r>
+        <w:t xml:space="preserve"> </w:t>
+      </w:r>
+      <w:r>
+        <w:t>M</w:t>
+      </w:r>
+      <w:r>
+        <w:rPr>
+          <w:rFonts w:cs="Times New Roman"/>
+        </w:rPr>
+        <w:t xml:space="preserve">Ω using two 0.82 </w:t>
+      </w:r>
+      <w:r>
+        <w:t>M</w:t>
+      </w:r>
+      <w:r>
+        <w:rPr>
+          <w:rFonts w:cs="Times New Roman"/>
+        </w:rPr>
+        <w:t>Ω resistors. This means that the range of Vin can be from 0V to approximately 93V.</w:t>
+      </w:r>
+    </w:p>
+    <w:p>
+      <w:pPr>
+        <w:keepNext/>
+      </w:pPr>
+      <w:r>
+        <w:rPr>
+          <w:noProof/>
+        </w:rPr>
+        <w:lastRenderedPageBreak/>
+        <w:drawing>
+          <wp:inline distT="0" distB="0" distL="0" distR="0" wp14:anchorId="5F87AFCA" wp14:editId="52CF7F99">
+            <wp:extent cx="5731510" cy="4004310"/>
+            <wp:effectExtent l="0" t="0" r="2540" b="0"/>
+            <wp:docPr id="10" name="Picture 10"/>
+            <wp:cNvGraphicFramePr>
+              <a:graphicFrameLocks xmlns:a="http://schemas.openxmlformats.org/drawingml/2006/main" noChangeAspect="1"/>
+            </wp:cNvGraphicFramePr>
+            <a:graphic xmlns:a="http://schemas.openxmlformats.org/drawingml/2006/main">
+              <a:graphicData uri="http://schemas.openxmlformats.org/drawingml/2006/picture">
+                <pic:pic xmlns:pic="http://schemas.openxmlformats.org/drawingml/2006/picture">
+                  <pic:nvPicPr>
+                    <pic:cNvPr id="1" name=""/>
+                    <pic:cNvPicPr/>
+                  </pic:nvPicPr>
+                  <pic:blipFill>
+                    <a:blip r:embed="rId15"/>
+                    <a:stretch>
+                      <a:fillRect/>
+                    </a:stretch>
+                  </pic:blipFill>
+                  <pic:spPr>
+                    <a:xfrm>
+                      <a:off x="0" y="0"/>
+                      <a:ext cx="5731510" cy="4004310"/>
+                    </a:xfrm>
+                    <a:prstGeom prst="rect">
+                      <a:avLst/>
+                    </a:prstGeom>
+                  </pic:spPr>
+                </pic:pic>
+              </a:graphicData>
+            </a:graphic>
+          </wp:inline>
+        </w:drawing>
+      </w:r>
+    </w:p>
+    <w:p>
+      <w:pPr>
+        <w:pStyle w:val="Caption"/>
+      </w:pPr>
+      <w:bookmarkStart w:id="18" w:name="_Ref73722840"/>
+      <w:r>
+        <w:t xml:space="preserve">Figure </w:t>
+      </w:r>
+      <w:fldSimple w:instr=" SEQ Figure \* ARABIC ">
+        <w:r>
+          <w:rPr>
+            <w:noProof/>
+          </w:rPr>
+          <w:t>6</w:t>
+        </w:r>
+      </w:fldSimple>
+      <w:bookmarkEnd w:id="18"/>
+      <w:r>
+        <w:t xml:space="preserve"> Voltage divider circuit</w:t>
       </w:r>
     </w:p>
     <w:p>
       <w:pPr>
         <w:pStyle w:val="Heading2"/>
       </w:pPr>
-      <w:bookmarkStart w:id="14" w:name="_Toc73350706"/>
+      <w:bookmarkStart w:id="19" w:name="_Toc73721599"/>
       <w:r>
         <w:t>2.6 Light Sensor Circuit</w:t>
       </w:r>
-      <w:bookmarkEnd w:id="14"/>
-    </w:p>
-    <w:p>
-      <w:r>
-        <w:t>Wiring, how it works, and the circuit schematic</w:t>
+      <w:bookmarkEnd w:id="19"/>
+    </w:p>
+    <w:p>
+      <w:r>
+        <w:t>The light sensor is used to</w:t>
+      </w:r>
+      <w:r>
+        <w:t xml:space="preserve"> measure the speed of the motors, by applying a small piece reflective tape on the rotors of the motors, and getting the light sensor to detect every time this tape passes the light sensor as the rotor of the motor is rotating.</w:t>
+      </w:r>
+    </w:p>
+    <w:p>
+      <w:r>
+        <w:t>The light sensor uses an LED</w:t>
+      </w:r>
+      <w:r>
+        <w:t xml:space="preserve"> to emit light and a collector-emitter circuit to collect the light emitted by the LED via reflection. If there is enough light reflected, then the collector-emitter turns on and allows current to flow through it, and as a result, the resistor connected to the emitter end has a voltage across it, and this voltage is measured by the myRIO which then measures when the voltage was dropped across it, and determines the speed of the motor based on the time intervals of each time the voltage goes high.</w:t>
+      </w:r>
+    </w:p>
+    <w:p>
+      <w:pPr>
+        <w:rPr>
+          <w:rFonts w:cs="Times New Roman"/>
+        </w:rPr>
+      </w:pPr>
+      <w:r>
+        <w:t xml:space="preserve">The light sensor used for the test rig is the </w:t>
+      </w:r>
+      <w:r>
+        <w:t>BPR-301-ND</w:t>
+      </w:r>
+      <w:r>
+        <w:t xml:space="preserve">, and the circuit diagram can be shown in </w:t>
+      </w:r>
+      <w:r>
+        <w:fldChar w:fldCharType="begin"/>
+      </w:r>
+      <w:r>
+        <w:instrText xml:space="preserve"> REF _Ref73698638 \h </w:instrText>
+      </w:r>
+      <w:r>
+        <w:fldChar w:fldCharType="separate"/>
+      </w:r>
+      <w:r>
+        <w:t xml:space="preserve">Figure </w:t>
+      </w:r>
+      <w:r>
+        <w:rPr>
+          <w:noProof/>
+        </w:rPr>
+        <w:t>7</w:t>
+      </w:r>
+      <w:r>
+        <w:fldChar w:fldCharType="end"/>
+      </w:r>
+      <w:r>
+        <w:t>. As the power supplied from the myRIO is at 5V</w:t>
+      </w:r>
+      <w:r>
+        <w:t xml:space="preserve"> (with the ground also connected to the myRIO)</w:t>
+      </w:r>
+      <w:r>
+        <w:t>, a 56</w:t>
+      </w:r>
+      <w:r>
+        <w:rPr>
+          <w:rFonts w:cs="Times New Roman"/>
+        </w:rPr>
+        <w:t>Ω and 15Ω resistor was used in series to create an equivalent resistance of 71Ω (which is closest to 70Ω)</w:t>
+      </w:r>
+      <w:r>
+        <w:rPr>
+          <w:rFonts w:cs="Times New Roman"/>
+        </w:rPr>
+        <w:t xml:space="preserve"> for the LED</w:t>
+      </w:r>
+      <w:r>
+        <w:rPr>
+          <w:rFonts w:cs="Times New Roman"/>
+        </w:rPr>
+        <w:t>. This is because the LED, when turned on, requires 50mA of current flowing through it. When there is 50mA of current flowing through it, there is 1.5V dropped across it. Given the myRIO can supply 5V, this means a resistor needs to drop 3.5V as well as keep 50mA of current to allow this current to flow through the diode. Therefore, a 70Ω or so resistance is required, thus a 56Ω and 15Ω was used. Although there is a single 68Ω resistor available, it was safer to choose 71Ω as it is better to have slight under current than over current in this case.</w:t>
+      </w:r>
+    </w:p>
+    <w:p/>
+    <w:p>
+      <w:pPr>
+        <w:keepNext/>
+      </w:pPr>
+      <w:r>
+        <w:rPr>
+          <w:noProof/>
+        </w:rPr>
+        <w:drawing>
+          <wp:inline distT="0" distB="0" distL="0" distR="0" wp14:anchorId="7DF0CA81" wp14:editId="047F9425">
+            <wp:extent cx="5731510" cy="3829050"/>
+            <wp:effectExtent l="0" t="0" r="2540" b="0"/>
+            <wp:docPr id="7" name="Picture 7"/>
+            <wp:cNvGraphicFramePr>
+              <a:graphicFrameLocks xmlns:a="http://schemas.openxmlformats.org/drawingml/2006/main" noChangeAspect="1"/>
+            </wp:cNvGraphicFramePr>
+            <a:graphic xmlns:a="http://schemas.openxmlformats.org/drawingml/2006/main">
+              <a:graphicData uri="http://schemas.openxmlformats.org/drawingml/2006/picture">
+                <pic:pic xmlns:pic="http://schemas.openxmlformats.org/drawingml/2006/picture">
+                  <pic:nvPicPr>
+                    <pic:cNvPr id="1" name=""/>
+                    <pic:cNvPicPr/>
+                  </pic:nvPicPr>
+                  <pic:blipFill>
+                    <a:blip r:embed="rId16"/>
+                    <a:stretch>
+                      <a:fillRect/>
+                    </a:stretch>
+                  </pic:blipFill>
+                  <pic:spPr>
+                    <a:xfrm>
+                      <a:off x="0" y="0"/>
+                      <a:ext cx="5731510" cy="3829050"/>
+                    </a:xfrm>
+                    <a:prstGeom prst="rect">
+                      <a:avLst/>
+                    </a:prstGeom>
+                  </pic:spPr>
+                </pic:pic>
+              </a:graphicData>
+            </a:graphic>
+          </wp:inline>
+        </w:drawing>
+      </w:r>
+    </w:p>
+    <w:p>
+      <w:pPr>
+        <w:pStyle w:val="Caption"/>
+      </w:pPr>
+      <w:bookmarkStart w:id="20" w:name="_Ref73698638"/>
+      <w:r>
+        <w:t xml:space="preserve">Figure </w:t>
+      </w:r>
+      <w:fldSimple w:instr=" SEQ Figure \* ARABIC ">
+        <w:r>
+          <w:rPr>
+            <w:noProof/>
+          </w:rPr>
+          <w:t>7</w:t>
+        </w:r>
+      </w:fldSimple>
+      <w:bookmarkEnd w:id="20"/>
+      <w:r>
+        <w:t xml:space="preserve"> Light sensor circuit</w:t>
+      </w:r>
+      <w:r>
+        <w:t>, the left two pins are for the LED and the right two pins are for the collector-emitter junction. Of the right two pins, the emitter pin is on the left and the collector is on the right.</w:t>
+      </w:r>
+    </w:p>
+    <w:p>
+      <w:pPr>
+        <w:keepNext/>
+      </w:pPr>
+      <w:r>
+        <w:t>In terms of the collector-emitter junction, it also uses the +5V power supply from the myRIO (with the ground also connected to the myRIO). The +5V is connected to the collector</w:t>
+      </w:r>
+      <w:r>
+        <w:t xml:space="preserve"> (the right-most pin), and the ground and the emitter resistor is connected to the emitter (the immediate left of the right-most pin where the arrow points to). The resistor was placed on the emitter (common collector configuration) rather than on the (common emitter configuration). A common collector configuration means that the voltage </w:t>
+      </w:r>
+      <w:r>
+        <w:t xml:space="preserve">is 0V when there is no reflection and around 5V when there is a reflection (some voltage will be dropped across the junction), and this makes it easier to code in the myRIO FPGA board. Refer to this link for more details: </w:t>
+      </w:r>
+      <w:hyperlink r:id="rId17" w:history="1">
+        <w:r>
+          <w:rPr>
+            <w:rStyle w:val="Hyperlink"/>
+          </w:rPr>
+          <w:t>https://www.digikey.com/en/articles/how-to-use-photodiodes-and-phototransistors-most-effectively</w:t>
+        </w:r>
+      </w:hyperlink>
+      <w:r>
+        <w:t xml:space="preserve">. </w:t>
+      </w:r>
+      <w:r>
+        <w:t>5k</w:t>
+      </w:r>
+      <w:r>
+        <w:rPr>
+          <w:rFonts w:cs="Times New Roman"/>
+        </w:rPr>
+        <w:t>Ω was used as the emitter resistor</w:t>
+      </w:r>
+      <w:r>
+        <w:rPr>
+          <w:rFonts w:cs="Times New Roman"/>
+        </w:rPr>
+        <w:t>, as this will minimise the current drawn from the junction (approx. 1mA is drawn).</w:t>
+      </w:r>
+    </w:p>
+    <w:p>
+      <w:r>
+        <w:t xml:space="preserve">In terms of the placement of the photodiode circuit, ensure that the photodiode is aimed at the reflective tape </w:t>
+      </w:r>
+      <w:r>
+        <w:t>approximately</w:t>
+      </w:r>
+      <w:r>
+        <w:t xml:space="preserve"> 5mm away.</w:t>
       </w:r>
     </w:p>
     <w:p>
@@ -3389,54 +4008,1709 @@
           <w:numId w:val="1"/>
         </w:numPr>
       </w:pPr>
-      <w:bookmarkStart w:id="15" w:name="_Toc73350707"/>
+      <w:bookmarkStart w:id="21" w:name="_Toc73721600"/>
       <w:r>
         <w:lastRenderedPageBreak/>
         <w:t>Software</w:t>
       </w:r>
-      <w:bookmarkEnd w:id="15"/>
+      <w:bookmarkEnd w:id="21"/>
     </w:p>
     <w:p/>
     <w:p>
       <w:pPr>
         <w:pStyle w:val="Heading2"/>
       </w:pPr>
-      <w:bookmarkStart w:id="16" w:name="_Toc73350708"/>
+      <w:bookmarkStart w:id="22" w:name="_Toc73721601"/>
       <w:r>
         <w:t>3.1 Overview</w:t>
       </w:r>
-      <w:bookmarkEnd w:id="16"/>
+      <w:bookmarkEnd w:id="22"/>
+    </w:p>
+    <w:p>
+      <w:r>
+        <w:t>This section will cover the software section of the rig</w:t>
+      </w:r>
+      <w:r>
+        <w:t>. The setup section will go into the details particularly with the software required to setup the main program as well as drivers to install. The main program section will go into the details of using the software.</w:t>
+      </w:r>
+    </w:p>
+    <w:p>
+      <w:pPr>
+        <w:pStyle w:val="Heading2"/>
+      </w:pPr>
+      <w:bookmarkStart w:id="23" w:name="_Toc73721602"/>
+      <w:r>
+        <w:t xml:space="preserve">3.2 </w:t>
+      </w:r>
+      <w:r>
+        <w:t>Setup</w:t>
+      </w:r>
+      <w:bookmarkEnd w:id="23"/>
+    </w:p>
+    <w:p>
+      <w:pPr>
+        <w:pStyle w:val="Heading3"/>
+      </w:pPr>
+      <w:r>
+        <w:t>3.2.1 Installation</w:t>
+      </w:r>
+    </w:p>
+    <w:p>
+      <w:r>
+        <w:t>The following list shows the programs that will need to be installed</w:t>
+      </w:r>
+      <w:r>
+        <w:t>:</w:t>
+      </w:r>
+    </w:p>
+    <w:p>
+      <w:pPr>
+        <w:pStyle w:val="ListParagraph"/>
+        <w:numPr>
+          <w:ilvl w:val="0"/>
+          <w:numId w:val="3"/>
+        </w:numPr>
+        <w:rPr>
+          <w:rFonts w:cs="Times New Roman"/>
+          <w:szCs w:val="24"/>
+        </w:rPr>
+      </w:pPr>
+      <w:r>
+        <w:rPr>
+          <w:rFonts w:cs="Times New Roman"/>
+          <w:szCs w:val="24"/>
+        </w:rPr>
+        <w:t xml:space="preserve">LabVIEW 2018 myRIO </w:t>
+      </w:r>
+      <w:r>
+        <w:rPr>
+          <w:rFonts w:cs="Times New Roman"/>
+          <w:szCs w:val="24"/>
+        </w:rPr>
+        <w:t xml:space="preserve">software </w:t>
+      </w:r>
+      <w:r>
+        <w:rPr>
+          <w:rFonts w:cs="Times New Roman"/>
+          <w:szCs w:val="24"/>
+        </w:rPr>
+        <w:t>bundle</w:t>
+      </w:r>
+      <w:r>
+        <w:rPr>
+          <w:rFonts w:cs="Times New Roman"/>
+          <w:szCs w:val="24"/>
+        </w:rPr>
+        <w:t xml:space="preserve"> (ask UoA IT to install)</w:t>
+      </w:r>
+    </w:p>
+    <w:p>
+      <w:pPr>
+        <w:pStyle w:val="ListParagraph"/>
+        <w:numPr>
+          <w:ilvl w:val="1"/>
+          <w:numId w:val="3"/>
+        </w:numPr>
+        <w:rPr>
+          <w:rFonts w:cs="Times New Roman"/>
+          <w:szCs w:val="24"/>
+        </w:rPr>
+      </w:pPr>
+      <w:r>
+        <w:rPr>
+          <w:rFonts w:cs="Times New Roman"/>
+          <w:szCs w:val="24"/>
+        </w:rPr>
+        <w:t>LabVIEW English (base/full/professional) 32-bit</w:t>
+      </w:r>
+    </w:p>
+    <w:p>
+      <w:pPr>
+        <w:pStyle w:val="ListParagraph"/>
+        <w:numPr>
+          <w:ilvl w:val="1"/>
+          <w:numId w:val="3"/>
+        </w:numPr>
+        <w:rPr>
+          <w:rFonts w:cs="Times New Roman"/>
+          <w:szCs w:val="24"/>
+        </w:rPr>
+      </w:pPr>
+      <w:r>
+        <w:rPr>
+          <w:rFonts w:cs="Times New Roman"/>
+          <w:szCs w:val="24"/>
+        </w:rPr>
+        <w:t>myRIO toolkit</w:t>
+      </w:r>
+    </w:p>
+    <w:p>
+      <w:pPr>
+        <w:pStyle w:val="ListParagraph"/>
+        <w:numPr>
+          <w:ilvl w:val="1"/>
+          <w:numId w:val="3"/>
+        </w:numPr>
+        <w:rPr>
+          <w:rFonts w:cs="Times New Roman"/>
+          <w:szCs w:val="24"/>
+        </w:rPr>
+      </w:pPr>
+      <w:r>
+        <w:rPr>
+          <w:rFonts w:cs="Times New Roman"/>
+          <w:szCs w:val="24"/>
+        </w:rPr>
+        <w:t>Real-time module</w:t>
+      </w:r>
+    </w:p>
+    <w:p>
+      <w:pPr>
+        <w:pStyle w:val="ListParagraph"/>
+        <w:numPr>
+          <w:ilvl w:val="1"/>
+          <w:numId w:val="3"/>
+        </w:numPr>
+        <w:rPr>
+          <w:rFonts w:cs="Times New Roman"/>
+          <w:szCs w:val="24"/>
+        </w:rPr>
+      </w:pPr>
+      <w:r>
+        <w:rPr>
+          <w:rFonts w:cs="Times New Roman"/>
+          <w:szCs w:val="24"/>
+        </w:rPr>
+        <w:t>VI package manager</w:t>
+      </w:r>
+    </w:p>
+    <w:p>
+      <w:pPr>
+        <w:pStyle w:val="ListParagraph"/>
+        <w:numPr>
+          <w:ilvl w:val="1"/>
+          <w:numId w:val="3"/>
+        </w:numPr>
+        <w:rPr>
+          <w:rFonts w:cs="Times New Roman"/>
+          <w:szCs w:val="24"/>
+        </w:rPr>
+      </w:pPr>
+      <w:r>
+        <w:rPr>
+          <w:rFonts w:cs="Times New Roman"/>
+          <w:szCs w:val="24"/>
+        </w:rPr>
+        <w:t>FPGA module</w:t>
+      </w:r>
+    </w:p>
+    <w:p>
+      <w:pPr>
+        <w:pStyle w:val="ListParagraph"/>
+        <w:numPr>
+          <w:ilvl w:val="1"/>
+          <w:numId w:val="3"/>
+        </w:numPr>
+        <w:rPr>
+          <w:rFonts w:cs="Times New Roman"/>
+          <w:szCs w:val="24"/>
+        </w:rPr>
+      </w:pPr>
+      <w:r>
+        <w:rPr>
+          <w:rFonts w:cs="Times New Roman"/>
+          <w:szCs w:val="24"/>
+        </w:rPr>
+        <w:t>Compilation tool for Vivado 2017.2</w:t>
+      </w:r>
+    </w:p>
+    <w:p>
+      <w:pPr>
+        <w:pStyle w:val="ListParagraph"/>
+        <w:numPr>
+          <w:ilvl w:val="1"/>
+          <w:numId w:val="3"/>
+        </w:numPr>
+        <w:rPr>
+          <w:rFonts w:cs="Times New Roman"/>
+          <w:szCs w:val="24"/>
+        </w:rPr>
+      </w:pPr>
+      <w:r>
+        <w:rPr>
+          <w:rFonts w:cs="Times New Roman"/>
+          <w:szCs w:val="24"/>
+        </w:rPr>
+        <w:t>(the other add-ons are optional)</w:t>
+      </w:r>
+    </w:p>
+    <w:p>
+      <w:pPr>
+        <w:pStyle w:val="ListParagraph"/>
+        <w:numPr>
+          <w:ilvl w:val="0"/>
+          <w:numId w:val="3"/>
+        </w:numPr>
+        <w:rPr>
+          <w:rFonts w:cs="Times New Roman"/>
+          <w:szCs w:val="24"/>
+        </w:rPr>
+      </w:pPr>
+      <w:r>
+        <w:rPr>
+          <w:rFonts w:cs="Times New Roman"/>
+          <w:szCs w:val="24"/>
+        </w:rPr>
+        <w:t xml:space="preserve">Visual Studio </w:t>
+      </w:r>
+      <w:r>
+        <w:rPr>
+          <w:rFonts w:cs="Times New Roman"/>
+          <w:szCs w:val="24"/>
+        </w:rPr>
+        <w:t>Express or better</w:t>
+      </w:r>
+      <w:r>
+        <w:rPr>
+          <w:rFonts w:cs="Times New Roman"/>
+          <w:szCs w:val="24"/>
+        </w:rPr>
+        <w:t xml:space="preserve"> (latest version</w:t>
+      </w:r>
+      <w:r>
+        <w:rPr>
+          <w:rFonts w:cs="Times New Roman"/>
+          <w:szCs w:val="24"/>
+        </w:rPr>
+        <w:t xml:space="preserve"> should be fine, and can be downloaded for free from Microsoft</w:t>
+      </w:r>
+      <w:r>
+        <w:rPr>
+          <w:rFonts w:cs="Times New Roman"/>
+          <w:szCs w:val="24"/>
+        </w:rPr>
+        <w:t>)</w:t>
+      </w:r>
+    </w:p>
+    <w:p>
+      <w:pPr>
+        <w:pStyle w:val="ListParagraph"/>
+        <w:numPr>
+          <w:ilvl w:val="0"/>
+          <w:numId w:val="3"/>
+        </w:numPr>
+        <w:rPr>
+          <w:rFonts w:cs="Times New Roman"/>
+          <w:szCs w:val="24"/>
+        </w:rPr>
+      </w:pPr>
+      <w:r>
+        <w:rPr>
+          <w:rFonts w:cs="Times New Roman"/>
+          <w:szCs w:val="24"/>
+        </w:rPr>
+        <w:t>USB FTDI driver</w:t>
+      </w:r>
+      <w:r>
+        <w:rPr>
+          <w:rFonts w:cs="Times New Roman"/>
+          <w:szCs w:val="24"/>
+        </w:rPr>
+        <w:t xml:space="preserve"> (can be found in </w:t>
+      </w:r>
+      <w:r>
+        <w:rPr>
+          <w:rFonts w:cs="Times New Roman"/>
+          <w:szCs w:val="24"/>
+        </w:rPr>
+        <w:t>DynamixelDriversAndWizard</w:t>
+      </w:r>
+      <w:r>
+        <w:rPr>
+          <w:rFonts w:cs="Times New Roman"/>
+          <w:szCs w:val="24"/>
+        </w:rPr>
+        <w:t xml:space="preserve"> -&gt; </w:t>
+      </w:r>
+      <w:r>
+        <w:rPr>
+          <w:rFonts w:cs="Times New Roman"/>
+          <w:szCs w:val="24"/>
+        </w:rPr>
+        <w:t>CDM21236_Setup.zip</w:t>
+      </w:r>
+      <w:r>
+        <w:rPr>
+          <w:rFonts w:cs="Times New Roman"/>
+          <w:szCs w:val="24"/>
+        </w:rPr>
+        <w:t>)</w:t>
+      </w:r>
+    </w:p>
+    <w:p>
+      <w:pPr>
+        <w:pStyle w:val="ListParagraph"/>
+        <w:numPr>
+          <w:ilvl w:val="0"/>
+          <w:numId w:val="3"/>
+        </w:numPr>
+        <w:rPr>
+          <w:rFonts w:cs="Times New Roman"/>
+          <w:szCs w:val="24"/>
+        </w:rPr>
+      </w:pPr>
+      <w:r>
+        <w:rPr>
+          <w:rFonts w:cs="Times New Roman"/>
+          <w:szCs w:val="24"/>
+        </w:rPr>
+        <w:t>Dynamixel Wizard</w:t>
+      </w:r>
+      <w:r>
+        <w:rPr>
+          <w:rFonts w:cs="Times New Roman"/>
+          <w:szCs w:val="24"/>
+        </w:rPr>
+        <w:t xml:space="preserve"> (can be found in</w:t>
+      </w:r>
+      <w:r>
+        <w:rPr>
+          <w:rFonts w:cs="Times New Roman"/>
+          <w:szCs w:val="24"/>
+        </w:rPr>
+        <w:t xml:space="preserve"> DynamixelDriversAndWizard</w:t>
+      </w:r>
+      <w:r>
+        <w:rPr>
+          <w:rFonts w:cs="Times New Roman"/>
+          <w:szCs w:val="24"/>
+        </w:rPr>
+        <w:t xml:space="preserve"> -&gt; </w:t>
+      </w:r>
+      <w:r>
+        <w:rPr>
+          <w:rFonts w:cs="Times New Roman"/>
+          <w:szCs w:val="24"/>
+        </w:rPr>
+        <w:t>DynamixelWizard2Setup_x86.exe</w:t>
+      </w:r>
+      <w:r>
+        <w:rPr>
+          <w:rFonts w:cs="Times New Roman"/>
+          <w:szCs w:val="24"/>
+        </w:rPr>
+        <w:t>)</w:t>
+      </w:r>
+    </w:p>
+    <w:p>
+      <w:pPr>
+        <w:rPr>
+          <w:rFonts w:cs="Times New Roman"/>
+          <w:szCs w:val="24"/>
+        </w:rPr>
+      </w:pPr>
+      <w:r>
+        <w:rPr>
+          <w:rFonts w:cs="Times New Roman"/>
+          <w:szCs w:val="24"/>
+        </w:rPr>
+        <w:t xml:space="preserve">The Visual Studio Express is optional and only needed when the libraries found in the </w:t>
+      </w:r>
+      <w:r>
+        <w:rPr>
+          <w:rFonts w:cs="Times New Roman"/>
+          <w:szCs w:val="24"/>
+        </w:rPr>
+        <w:t>DynamixelSDK-3.7.31</w:t>
+      </w:r>
+      <w:r>
+        <w:rPr>
+          <w:rFonts w:cs="Times New Roman"/>
+          <w:szCs w:val="24"/>
+        </w:rPr>
+        <w:t xml:space="preserve"> folder cannot be added to LabVIEW due to operating system mismatch.</w:t>
+      </w:r>
+    </w:p>
+    <w:p>
+      <w:pPr>
+        <w:pStyle w:val="Heading3"/>
+      </w:pPr>
+      <w:r>
+        <w:t>3.2.2 Importing Dynamixel libraries into LabVIEW</w:t>
+      </w:r>
+    </w:p>
+    <w:p>
+      <w:r>
+        <w:t xml:space="preserve">In order to use Dynamixel motors </w:t>
+      </w:r>
+      <w:r>
+        <w:t>from</w:t>
+      </w:r>
+      <w:r>
+        <w:t xml:space="preserve"> LabVIEW, </w:t>
+      </w:r>
+      <w:r>
+        <w:t xml:space="preserve">the libraries must be imported into LabVIEW. </w:t>
+      </w:r>
+      <w:r>
+        <w:t xml:space="preserve">DO NOT USE the “labview” folder found in the </w:t>
+      </w:r>
+      <w:r>
+        <w:t>DynamixelSDK-3.7.31</w:t>
+      </w:r>
+      <w:r>
+        <w:t xml:space="preserve"> folder as that will be the folder LabVIEW will generate the libraries to, instead, you use the “c” folder. </w:t>
+      </w:r>
+      <w:r>
+        <w:t>To do so, follow the list of steps with the unlabelled figures used in each step to help the user to install the libraries:</w:t>
+      </w:r>
+    </w:p>
+    <w:p>
+      <w:pPr>
+        <w:pStyle w:val="ListParagraph"/>
+        <w:numPr>
+          <w:ilvl w:val="0"/>
+          <w:numId w:val="5"/>
+        </w:numPr>
+      </w:pPr>
+      <w:r>
+        <w:lastRenderedPageBreak/>
+        <w:t>Open LabVIEW. On the menu bar, go to Tools -&gt; Import -&gt; Shared Library (.dll)...</w:t>
+      </w:r>
+      <w:r>
+        <w:rPr>
+          <w:noProof/>
+        </w:rPr>
+        <w:t xml:space="preserve"> </w:t>
+      </w:r>
+      <w:r>
+        <w:rPr>
+          <w:noProof/>
+        </w:rPr>
+        <w:drawing>
+          <wp:inline distT="0" distB="0" distL="0" distR="0" wp14:anchorId="171E0612" wp14:editId="3CD95999">
+            <wp:extent cx="5731510" cy="3923665"/>
+            <wp:effectExtent l="0" t="0" r="2540" b="635"/>
+            <wp:docPr id="1026" name="Picture 2">
+              <a:extLst xmlns:a="http://schemas.openxmlformats.org/drawingml/2006/main">
+                <a:ext uri="{FF2B5EF4-FFF2-40B4-BE49-F238E27FC236}">
+                  <a16:creationId xmlns:a16="http://schemas.microsoft.com/office/drawing/2014/main" id="{BEB019BB-1E8F-4780-AE6C-A36C5D5B4A35}"/>
+                </a:ext>
+              </a:extLst>
+            </wp:docPr>
+            <wp:cNvGraphicFramePr>
+              <a:graphicFrameLocks xmlns:a="http://schemas.openxmlformats.org/drawingml/2006/main" noChangeAspect="1"/>
+            </wp:cNvGraphicFramePr>
+            <a:graphic xmlns:a="http://schemas.openxmlformats.org/drawingml/2006/main">
+              <a:graphicData uri="http://schemas.openxmlformats.org/drawingml/2006/picture">
+                <pic:pic xmlns:pic="http://schemas.openxmlformats.org/drawingml/2006/picture">
+                  <pic:nvPicPr>
+                    <pic:cNvPr id="1026" name="Picture 2">
+                      <a:extLst>
+                        <a:ext uri="{FF2B5EF4-FFF2-40B4-BE49-F238E27FC236}">
+                          <a16:creationId xmlns:a16="http://schemas.microsoft.com/office/drawing/2014/main" id="{BEB019BB-1E8F-4780-AE6C-A36C5D5B4A35}"/>
+                        </a:ext>
+                      </a:extLst>
+                    </pic:cNvPr>
+                    <pic:cNvPicPr>
+                      <a:picLocks noChangeAspect="1" noChangeArrowheads="1"/>
+                    </pic:cNvPicPr>
+                  </pic:nvPicPr>
+                  <pic:blipFill>
+                    <a:blip r:embed="rId18">
+                      <a:extLst>
+                        <a:ext uri="{28A0092B-C50C-407E-A947-70E740481C1C}">
+                          <a14:useLocalDpi xmlns:a14="http://schemas.microsoft.com/office/drawing/2010/main" val="0"/>
+                        </a:ext>
+                      </a:extLst>
+                    </a:blip>
+                    <a:srcRect/>
+                    <a:stretch>
+                      <a:fillRect/>
+                    </a:stretch>
+                  </pic:blipFill>
+                  <pic:spPr bwMode="auto">
+                    <a:xfrm>
+                      <a:off x="0" y="0"/>
+                      <a:ext cx="5731510" cy="3923665"/>
+                    </a:xfrm>
+                    <a:prstGeom prst="rect">
+                      <a:avLst/>
+                    </a:prstGeom>
+                    <a:noFill/>
+                  </pic:spPr>
+                </pic:pic>
+              </a:graphicData>
+            </a:graphic>
+          </wp:inline>
+        </w:drawing>
+      </w:r>
+    </w:p>
+    <w:p>
+      <w:pPr>
+        <w:pStyle w:val="ListParagraph"/>
+        <w:numPr>
+          <w:ilvl w:val="0"/>
+          <w:numId w:val="5"/>
+        </w:numPr>
+      </w:pPr>
+      <w:r>
+        <w:lastRenderedPageBreak/>
+        <w:t xml:space="preserve">Select “Create VIs for a shared library” then click Next </w:t>
+      </w:r>
+      <w:r>
+        <w:rPr>
+          <w:noProof/>
+        </w:rPr>
+        <w:drawing>
+          <wp:inline distT="0" distB="0" distL="0" distR="0" wp14:anchorId="7D31BA22" wp14:editId="08D43031">
+            <wp:extent cx="5731510" cy="5285740"/>
+            <wp:effectExtent l="0" t="0" r="2540" b="0"/>
+            <wp:docPr id="12" name="Picture 2">
+              <a:extLst xmlns:a="http://schemas.openxmlformats.org/drawingml/2006/main">
+                <a:ext uri="{FF2B5EF4-FFF2-40B4-BE49-F238E27FC236}">
+                  <a16:creationId xmlns:a16="http://schemas.microsoft.com/office/drawing/2014/main" id="{68DFBDEC-AAFF-4AAE-8374-E922D902B728}"/>
+                </a:ext>
+              </a:extLst>
+            </wp:docPr>
+            <wp:cNvGraphicFramePr>
+              <a:graphicFrameLocks xmlns:a="http://schemas.openxmlformats.org/drawingml/2006/main" noChangeAspect="1"/>
+            </wp:cNvGraphicFramePr>
+            <a:graphic xmlns:a="http://schemas.openxmlformats.org/drawingml/2006/main">
+              <a:graphicData uri="http://schemas.openxmlformats.org/drawingml/2006/picture">
+                <pic:pic xmlns:pic="http://schemas.openxmlformats.org/drawingml/2006/picture">
+                  <pic:nvPicPr>
+                    <pic:cNvPr id="3" name="Picture 2">
+                      <a:extLst>
+                        <a:ext uri="{FF2B5EF4-FFF2-40B4-BE49-F238E27FC236}">
+                          <a16:creationId xmlns:a16="http://schemas.microsoft.com/office/drawing/2014/main" id="{68DFBDEC-AAFF-4AAE-8374-E922D902B728}"/>
+                        </a:ext>
+                      </a:extLst>
+                    </pic:cNvPr>
+                    <pic:cNvPicPr>
+                      <a:picLocks noChangeAspect="1"/>
+                    </pic:cNvPicPr>
+                  </pic:nvPicPr>
+                  <pic:blipFill>
+                    <a:blip r:embed="rId19"/>
+                    <a:stretch>
+                      <a:fillRect/>
+                    </a:stretch>
+                  </pic:blipFill>
+                  <pic:spPr>
+                    <a:xfrm>
+                      <a:off x="0" y="0"/>
+                      <a:ext cx="5731510" cy="5285740"/>
+                    </a:xfrm>
+                    <a:prstGeom prst="rect">
+                      <a:avLst/>
+                    </a:prstGeom>
+                  </pic:spPr>
+                </pic:pic>
+              </a:graphicData>
+            </a:graphic>
+          </wp:inline>
+        </w:drawing>
+      </w:r>
+    </w:p>
+    <w:p>
+      <w:pPr>
+        <w:pStyle w:val="ListParagraph"/>
+        <w:numPr>
+          <w:ilvl w:val="0"/>
+          <w:numId w:val="5"/>
+        </w:numPr>
+      </w:pPr>
+      <w:r>
+        <w:t>Here you’ll be asked to load the paths of the .dll file and the .h file.</w:t>
+      </w:r>
+      <w:r>
+        <w:t xml:space="preserve"> The path to </w:t>
+      </w:r>
+      <w:r>
+        <w:t>the .dll file</w:t>
+      </w:r>
+      <w:r>
+        <w:t xml:space="preserve"> is</w:t>
+      </w:r>
+      <w:r>
+        <w:t xml:space="preserve"> </w:t>
+      </w:r>
+      <w:r>
+        <w:t>“</w:t>
+      </w:r>
+      <w:r>
+        <w:rPr>
+          <w:color w:val="0070C0"/>
+        </w:rPr>
+        <w:t>[path_to_joaoandthethreestands]\joaoandthethreestands\DynamixelSDK-3.7.31\c\build\win32\output</w:t>
+      </w:r>
+      <w:r>
+        <w:rPr>
+          <w:color w:val="0070C0"/>
+        </w:rPr>
+        <w:t>\dxl_x86_c.dll</w:t>
+      </w:r>
+      <w:r>
+        <w:t>”. The path to the .h file is “</w:t>
+      </w:r>
+      <w:r>
+        <w:rPr>
+          <w:color w:val="0070C0"/>
+        </w:rPr>
+        <w:t>[path_to_joaoandthethreestands]\joaoandthethreestands\DynamixelSDK-3.7.31\c\include\dynamixel_sdk</w:t>
+      </w:r>
+      <w:r>
+        <w:rPr>
+          <w:color w:val="0070C0"/>
+        </w:rPr>
+        <w:t>\</w:t>
+      </w:r>
+      <w:r>
+        <w:rPr>
+          <w:color w:val="0070C0"/>
+        </w:rPr>
+        <w:t>dynamixel_sdk.h</w:t>
+      </w:r>
+      <w:r>
+        <w:t xml:space="preserve">”. Please note that regardless of whether you have a 32-bit or a 64-bit Windows OS, you must use win32 as LabVIEW </w:t>
+      </w:r>
+      <w:r>
+        <w:lastRenderedPageBreak/>
+        <w:t>uses 32-bit architecture (at least at the time of writing these instructions). Click Next.</w:t>
+      </w:r>
+      <w:r>
+        <w:rPr>
+          <w:noProof/>
+        </w:rPr>
+        <w:drawing>
+          <wp:inline distT="0" distB="0" distL="0" distR="0" wp14:anchorId="245686AE" wp14:editId="381617E6">
+            <wp:extent cx="5731510" cy="5245100"/>
+            <wp:effectExtent l="0" t="0" r="2540" b="0"/>
+            <wp:docPr id="3074" name="Picture 2">
+              <a:extLst xmlns:a="http://schemas.openxmlformats.org/drawingml/2006/main">
+                <a:ext uri="{FF2B5EF4-FFF2-40B4-BE49-F238E27FC236}">
+                  <a16:creationId xmlns:a16="http://schemas.microsoft.com/office/drawing/2014/main" id="{830805D0-5372-495D-BF24-907656DADE69}"/>
+                </a:ext>
+              </a:extLst>
+            </wp:docPr>
+            <wp:cNvGraphicFramePr>
+              <a:graphicFrameLocks xmlns:a="http://schemas.openxmlformats.org/drawingml/2006/main" noChangeAspect="1"/>
+            </wp:cNvGraphicFramePr>
+            <a:graphic xmlns:a="http://schemas.openxmlformats.org/drawingml/2006/main">
+              <a:graphicData uri="http://schemas.openxmlformats.org/drawingml/2006/picture">
+                <pic:pic xmlns:pic="http://schemas.openxmlformats.org/drawingml/2006/picture">
+                  <pic:nvPicPr>
+                    <pic:cNvPr id="3074" name="Picture 2">
+                      <a:extLst>
+                        <a:ext uri="{FF2B5EF4-FFF2-40B4-BE49-F238E27FC236}">
+                          <a16:creationId xmlns:a16="http://schemas.microsoft.com/office/drawing/2014/main" id="{830805D0-5372-495D-BF24-907656DADE69}"/>
+                        </a:ext>
+                      </a:extLst>
+                    </pic:cNvPr>
+                    <pic:cNvPicPr>
+                      <a:picLocks noChangeAspect="1" noChangeArrowheads="1"/>
+                    </pic:cNvPicPr>
+                  </pic:nvPicPr>
+                  <pic:blipFill>
+                    <a:blip r:embed="rId20">
+                      <a:extLst>
+                        <a:ext uri="{28A0092B-C50C-407E-A947-70E740481C1C}">
+                          <a14:useLocalDpi xmlns:a14="http://schemas.microsoft.com/office/drawing/2010/main" val="0"/>
+                        </a:ext>
+                      </a:extLst>
+                    </a:blip>
+                    <a:srcRect/>
+                    <a:stretch>
+                      <a:fillRect/>
+                    </a:stretch>
+                  </pic:blipFill>
+                  <pic:spPr bwMode="auto">
+                    <a:xfrm>
+                      <a:off x="0" y="0"/>
+                      <a:ext cx="5731510" cy="5245100"/>
+                    </a:xfrm>
+                    <a:prstGeom prst="rect">
+                      <a:avLst/>
+                    </a:prstGeom>
+                    <a:noFill/>
+                  </pic:spPr>
+                </pic:pic>
+              </a:graphicData>
+            </a:graphic>
+          </wp:inline>
+        </w:drawing>
+      </w:r>
+    </w:p>
+    <w:p>
+      <w:pPr>
+        <w:pStyle w:val="ListParagraph"/>
+        <w:numPr>
+          <w:ilvl w:val="0"/>
+          <w:numId w:val="5"/>
+        </w:numPr>
+      </w:pPr>
+      <w:r>
+        <w:t>In this page you provide include paths and preprocessor definitions. The include paths box is left empty. The preprocessor definitions should have th</w:t>
+      </w:r>
+      <w:r>
+        <w:t>e blue text (excluding the quotation marks)</w:t>
+      </w:r>
+      <w:r>
+        <w:t xml:space="preserve"> copied and pasted “</w:t>
+      </w:r>
+      <w:r>
+        <w:rPr>
+          <w:color w:val="0070C0"/>
+        </w:rPr>
+        <w:t>_WIN32;_WIN64;_cplusplus;size_t=unsigned __int64;size_t=unsigned int</w:t>
+      </w:r>
+      <w:r>
+        <w:rPr>
+          <w:color w:val="000000" w:themeColor="text1"/>
+        </w:rPr>
+        <w:t>”. Click</w:t>
+      </w:r>
+      <w:r>
+        <w:rPr>
+          <w:color w:val="000000" w:themeColor="text1"/>
+        </w:rPr>
+        <w:t xml:space="preserve"> </w:t>
+      </w:r>
+      <w:r>
+        <w:rPr>
+          <w:color w:val="000000" w:themeColor="text1"/>
+        </w:rPr>
+        <w:lastRenderedPageBreak/>
+        <w:t xml:space="preserve">Next. </w:t>
+      </w:r>
+      <w:r>
+        <w:rPr>
+          <w:noProof/>
+          <w:color w:val="000000" w:themeColor="text1"/>
+        </w:rPr>
+        <w:drawing>
+          <wp:inline distT="0" distB="0" distL="0" distR="0" wp14:anchorId="38D09DE6" wp14:editId="03DB59F2">
+            <wp:extent cx="5231765" cy="4786456"/>
+            <wp:effectExtent l="0" t="0" r="6985" b="0"/>
+            <wp:docPr id="16" name="Picture 16"/>
+            <wp:cNvGraphicFramePr>
+              <a:graphicFrameLocks xmlns:a="http://schemas.openxmlformats.org/drawingml/2006/main" noChangeAspect="1"/>
+            </wp:cNvGraphicFramePr>
+            <a:graphic xmlns:a="http://schemas.openxmlformats.org/drawingml/2006/main">
+              <a:graphicData uri="http://schemas.openxmlformats.org/drawingml/2006/picture">
+                <pic:pic xmlns:pic="http://schemas.openxmlformats.org/drawingml/2006/picture">
+                  <pic:nvPicPr>
+                    <pic:cNvPr id="0" name="Picture 2"/>
+                    <pic:cNvPicPr>
+                      <a:picLocks noChangeAspect="1" noChangeArrowheads="1"/>
+                    </pic:cNvPicPr>
+                  </pic:nvPicPr>
+                  <pic:blipFill>
+                    <a:blip r:embed="rId21">
+                      <a:extLst>
+                        <a:ext uri="{28A0092B-C50C-407E-A947-70E740481C1C}">
+                          <a14:useLocalDpi xmlns:a14="http://schemas.microsoft.com/office/drawing/2010/main" val="0"/>
+                        </a:ext>
+                      </a:extLst>
+                    </a:blip>
+                    <a:srcRect/>
+                    <a:stretch>
+                      <a:fillRect/>
+                    </a:stretch>
+                  </pic:blipFill>
+                  <pic:spPr bwMode="auto">
+                    <a:xfrm>
+                      <a:off x="0" y="0"/>
+                      <a:ext cx="5248028" cy="4801334"/>
+                    </a:xfrm>
+                    <a:prstGeom prst="rect">
+                      <a:avLst/>
+                    </a:prstGeom>
+                    <a:noFill/>
+                  </pic:spPr>
+                </pic:pic>
+              </a:graphicData>
+            </a:graphic>
+          </wp:inline>
+        </w:drawing>
+      </w:r>
+    </w:p>
+    <w:p>
+      <w:pPr>
+        <w:pStyle w:val="ListParagraph"/>
+        <w:numPr>
+          <w:ilvl w:val="0"/>
+          <w:numId w:val="5"/>
+        </w:numPr>
+      </w:pPr>
+      <w:r>
+        <w:t>This page should show a list of functions to convert into VI’s. Note that not all the functions from the Dynamixel C libraries can be wrapped into VI’s. So it will show in the text that there are 188</w:t>
+      </w:r>
+      <w:r>
+        <w:t xml:space="preserve"> or so</w:t>
+      </w:r>
+      <w:r>
+        <w:t xml:space="preserve"> functions in the library, but 85 or so can only be wrapped into LabVIEW, this is due to the fact that there are more functions that can </w:t>
+      </w:r>
+      <w:r>
+        <w:lastRenderedPageBreak/>
+        <w:t xml:space="preserve">be wrapped for LabVIEW, but is not needed for the ones used in this rig. Click Next. </w:t>
+      </w:r>
+      <w:r>
+        <w:drawing>
+          <wp:inline distT="0" distB="0" distL="0" distR="0" wp14:anchorId="68EE086E" wp14:editId="17B2C5CD">
+            <wp:extent cx="5731510" cy="5245100"/>
+            <wp:effectExtent l="0" t="0" r="2540" b="0"/>
+            <wp:docPr id="5122" name="Picture 2">
+              <a:extLst xmlns:a="http://schemas.openxmlformats.org/drawingml/2006/main">
+                <a:ext uri="{FF2B5EF4-FFF2-40B4-BE49-F238E27FC236}">
+                  <a16:creationId xmlns:a16="http://schemas.microsoft.com/office/drawing/2014/main" id="{26EA5420-4239-458F-B24E-CBBF1B23DC4B}"/>
+                </a:ext>
+              </a:extLst>
+            </wp:docPr>
+            <wp:cNvGraphicFramePr>
+              <a:graphicFrameLocks xmlns:a="http://schemas.openxmlformats.org/drawingml/2006/main" noChangeAspect="1"/>
+            </wp:cNvGraphicFramePr>
+            <a:graphic xmlns:a="http://schemas.openxmlformats.org/drawingml/2006/main">
+              <a:graphicData uri="http://schemas.openxmlformats.org/drawingml/2006/picture">
+                <pic:pic xmlns:pic="http://schemas.openxmlformats.org/drawingml/2006/picture">
+                  <pic:nvPicPr>
+                    <pic:cNvPr id="5122" name="Picture 2">
+                      <a:extLst>
+                        <a:ext uri="{FF2B5EF4-FFF2-40B4-BE49-F238E27FC236}">
+                          <a16:creationId xmlns:a16="http://schemas.microsoft.com/office/drawing/2014/main" id="{26EA5420-4239-458F-B24E-CBBF1B23DC4B}"/>
+                        </a:ext>
+                      </a:extLst>
+                    </pic:cNvPr>
+                    <pic:cNvPicPr>
+                      <a:picLocks noChangeAspect="1" noChangeArrowheads="1"/>
+                    </pic:cNvPicPr>
+                  </pic:nvPicPr>
+                  <pic:blipFill>
+                    <a:blip r:embed="rId22">
+                      <a:extLst>
+                        <a:ext uri="{28A0092B-C50C-407E-A947-70E740481C1C}">
+                          <a14:useLocalDpi xmlns:a14="http://schemas.microsoft.com/office/drawing/2010/main" val="0"/>
+                        </a:ext>
+                      </a:extLst>
+                    </a:blip>
+                    <a:srcRect/>
+                    <a:stretch>
+                      <a:fillRect/>
+                    </a:stretch>
+                  </pic:blipFill>
+                  <pic:spPr bwMode="auto">
+                    <a:xfrm>
+                      <a:off x="0" y="0"/>
+                      <a:ext cx="5731510" cy="5245100"/>
+                    </a:xfrm>
+                    <a:prstGeom prst="rect">
+                      <a:avLst/>
+                    </a:prstGeom>
+                    <a:noFill/>
+                  </pic:spPr>
+                </pic:pic>
+              </a:graphicData>
+            </a:graphic>
+          </wp:inline>
+        </w:drawing>
+      </w:r>
+    </w:p>
+    <w:p>
+      <w:pPr>
+        <w:pStyle w:val="ListParagraph"/>
+        <w:numPr>
+          <w:ilvl w:val="0"/>
+          <w:numId w:val="5"/>
+        </w:numPr>
+      </w:pPr>
+      <w:r>
+        <w:t xml:space="preserve">In this page, </w:t>
+      </w:r>
+      <w:r>
+        <w:t>Change Project Library Name</w:t>
+      </w:r>
+      <w:r>
+        <w:t xml:space="preserve"> to dxl_x86_c</w:t>
+      </w:r>
+      <w:r>
+        <w:t xml:space="preserve"> and Project Library Path </w:t>
+      </w:r>
+      <w:r>
+        <w:t>to “</w:t>
+      </w:r>
+      <w:r>
+        <w:rPr>
+          <w:color w:val="0070C0"/>
+        </w:rPr>
+        <w:t>[path_to_joaoandthethreestands]\joaoandthethreestands</w:t>
+      </w:r>
+      <w:r>
+        <w:rPr>
+          <w:color w:val="0070C0"/>
+        </w:rPr>
+        <w:t>\DynamixelSDK-</w:t>
+      </w:r>
+      <w:r>
+        <w:rPr>
+          <w:color w:val="0070C0"/>
+        </w:rPr>
+        <w:lastRenderedPageBreak/>
+        <w:t>3.7.31\labview</w:t>
+      </w:r>
+      <w:r>
+        <w:t>”</w:t>
+      </w:r>
+      <w:r>
+        <w:t>. Then click Next</w:t>
+      </w:r>
+      <w:r>
+        <w:t xml:space="preserve">. </w:t>
+      </w:r>
+      <w:r>
+        <w:drawing>
+          <wp:inline distT="0" distB="0" distL="0" distR="0" wp14:anchorId="0C32A2FA" wp14:editId="79C75CF7">
+            <wp:extent cx="5731510" cy="5245100"/>
+            <wp:effectExtent l="0" t="0" r="2540" b="0"/>
+            <wp:docPr id="6146" name="Picture 2">
+              <a:extLst xmlns:a="http://schemas.openxmlformats.org/drawingml/2006/main">
+                <a:ext uri="{FF2B5EF4-FFF2-40B4-BE49-F238E27FC236}">
+                  <a16:creationId xmlns:a16="http://schemas.microsoft.com/office/drawing/2014/main" id="{72B99A6B-CCBD-40CE-BA2C-8E9C545F8A47}"/>
+                </a:ext>
+              </a:extLst>
+            </wp:docPr>
+            <wp:cNvGraphicFramePr>
+              <a:graphicFrameLocks xmlns:a="http://schemas.openxmlformats.org/drawingml/2006/main" noChangeAspect="1"/>
+            </wp:cNvGraphicFramePr>
+            <a:graphic xmlns:a="http://schemas.openxmlformats.org/drawingml/2006/main">
+              <a:graphicData uri="http://schemas.openxmlformats.org/drawingml/2006/picture">
+                <pic:pic xmlns:pic="http://schemas.openxmlformats.org/drawingml/2006/picture">
+                  <pic:nvPicPr>
+                    <pic:cNvPr id="6146" name="Picture 2">
+                      <a:extLst>
+                        <a:ext uri="{FF2B5EF4-FFF2-40B4-BE49-F238E27FC236}">
+                          <a16:creationId xmlns:a16="http://schemas.microsoft.com/office/drawing/2014/main" id="{72B99A6B-CCBD-40CE-BA2C-8E9C545F8A47}"/>
+                        </a:ext>
+                      </a:extLst>
+                    </pic:cNvPr>
+                    <pic:cNvPicPr>
+                      <a:picLocks noChangeAspect="1" noChangeArrowheads="1"/>
+                    </pic:cNvPicPr>
+                  </pic:nvPicPr>
+                  <pic:blipFill>
+                    <a:blip r:embed="rId23">
+                      <a:extLst>
+                        <a:ext uri="{28A0092B-C50C-407E-A947-70E740481C1C}">
+                          <a14:useLocalDpi xmlns:a14="http://schemas.microsoft.com/office/drawing/2010/main" val="0"/>
+                        </a:ext>
+                      </a:extLst>
+                    </a:blip>
+                    <a:srcRect/>
+                    <a:stretch>
+                      <a:fillRect/>
+                    </a:stretch>
+                  </pic:blipFill>
+                  <pic:spPr bwMode="auto">
+                    <a:xfrm>
+                      <a:off x="0" y="0"/>
+                      <a:ext cx="5731510" cy="5245100"/>
+                    </a:xfrm>
+                    <a:prstGeom prst="rect">
+                      <a:avLst/>
+                    </a:prstGeom>
+                    <a:noFill/>
+                  </pic:spPr>
+                </pic:pic>
+              </a:graphicData>
+            </a:graphic>
+          </wp:inline>
+        </w:drawing>
+      </w:r>
+    </w:p>
+    <w:p>
+      <w:pPr>
+        <w:pStyle w:val="ListParagraph"/>
+        <w:numPr>
+          <w:ilvl w:val="0"/>
+          <w:numId w:val="5"/>
+        </w:numPr>
+      </w:pPr>
+      <w:r>
+        <w:lastRenderedPageBreak/>
+        <w:t>In this page, select “Simple Error Handling”. Click Next.</w:t>
+      </w:r>
+      <w:r>
+        <w:rPr>
+          <w:noProof/>
+        </w:rPr>
+        <w:drawing>
+          <wp:inline distT="0" distB="0" distL="0" distR="0" wp14:anchorId="24E50EF7" wp14:editId="5CB73680">
+            <wp:extent cx="5731510" cy="5285740"/>
+            <wp:effectExtent l="0" t="0" r="2540" b="0"/>
+            <wp:docPr id="18" name="Picture 18"/>
+            <wp:cNvGraphicFramePr>
+              <a:graphicFrameLocks xmlns:a="http://schemas.openxmlformats.org/drawingml/2006/main" noChangeAspect="1"/>
+            </wp:cNvGraphicFramePr>
+            <a:graphic xmlns:a="http://schemas.openxmlformats.org/drawingml/2006/main">
+              <a:graphicData uri="http://schemas.openxmlformats.org/drawingml/2006/picture">
+                <pic:pic xmlns:pic="http://schemas.openxmlformats.org/drawingml/2006/picture">
+                  <pic:nvPicPr>
+                    <pic:cNvPr id="1" name=""/>
+                    <pic:cNvPicPr/>
+                  </pic:nvPicPr>
+                  <pic:blipFill>
+                    <a:blip r:embed="rId24"/>
+                    <a:stretch>
+                      <a:fillRect/>
+                    </a:stretch>
+                  </pic:blipFill>
+                  <pic:spPr>
+                    <a:xfrm>
+                      <a:off x="0" y="0"/>
+                      <a:ext cx="5731510" cy="5285740"/>
+                    </a:xfrm>
+                    <a:prstGeom prst="rect">
+                      <a:avLst/>
+                    </a:prstGeom>
+                  </pic:spPr>
+                </pic:pic>
+              </a:graphicData>
+            </a:graphic>
+          </wp:inline>
+        </w:drawing>
+      </w:r>
+    </w:p>
+    <w:p>
+      <w:pPr>
+        <w:pStyle w:val="ListParagraph"/>
+        <w:numPr>
+          <w:ilvl w:val="0"/>
+          <w:numId w:val="5"/>
+        </w:numPr>
+      </w:pPr>
+      <w:r>
+        <w:t>Afterwards, leave the settings as they are, and continue clicking Next on the next set of pages until it imports and finishes. Once it finishes, untick “Open the generated library” and click Finish.</w:t>
+      </w:r>
     </w:p>
     <w:p/>
     <w:p>
       <w:pPr>
         <w:pStyle w:val="Heading2"/>
       </w:pPr>
-      <w:bookmarkStart w:id="17" w:name="_Toc73350709"/>
-      <w:r>
-        <w:t xml:space="preserve">3.2 </w:t>
-      </w:r>
-      <w:bookmarkEnd w:id="17"/>
-      <w:r>
-        <w:t>Setup</w:t>
+      <w:bookmarkStart w:id="24" w:name="_Toc73721603"/>
+      <w:r>
+        <w:t xml:space="preserve">3.3 </w:t>
+      </w:r>
+      <w:r>
+        <w:t>Main Program</w:t>
+      </w:r>
+      <w:bookmarkEnd w:id="24"/>
+    </w:p>
+    <w:p>
+      <w:r>
+        <w:t>As of time of writing this manual, due to the ever-changing nature of the LabVIEW program, this manual will not cover all the specifics of the main program but will only cover the general startup and stopping procedures.</w:t>
+      </w:r>
+    </w:p>
+    <w:p>
+      <w:pPr>
+        <w:pStyle w:val="Heading3"/>
+      </w:pPr>
+      <w:r>
+        <w:t>3.3.1 Opening the Program</w:t>
+      </w:r>
+    </w:p>
+    <w:p>
+      <w:r>
+        <w:rPr>
+          <w:color w:val="000000" w:themeColor="text1"/>
+        </w:rPr>
+        <w:t>The program must have run through a LabVIEW project. To find this project go to this path “</w:t>
+      </w:r>
+      <w:r>
+        <w:rPr>
+          <w:color w:val="0070C0"/>
+        </w:rPr>
+        <w:t>[path_to_joaoandthethreestands]\joaoandthethreestands</w:t>
+      </w:r>
+      <w:r>
+        <w:rPr>
+          <w:color w:val="0070C0"/>
+        </w:rPr>
+        <w:t>\</w:t>
+      </w:r>
+      <w:r>
+        <w:rPr>
+          <w:color w:val="0070C0"/>
+        </w:rPr>
+        <w:t>StandProgram</w:t>
+      </w:r>
+      <w:r>
+        <w:t>”</w:t>
+      </w:r>
+      <w:r>
+        <w:t>. Double click on the “</w:t>
+      </w:r>
+      <w:r>
+        <w:rPr>
+          <w:color w:val="0070C0"/>
+        </w:rPr>
+        <w:t>StandProgram.lvproj</w:t>
+      </w:r>
+      <w:r>
+        <w:t>”</w:t>
+      </w:r>
+      <w:r>
+        <w:t xml:space="preserve"> to open the project. In this project, double click on Main.vi to open the stand program. The following unlabelled figure shows where to find Main.vi in the project.</w:t>
+      </w:r>
+    </w:p>
+    <w:p>
+      <w:r>
+        <w:rPr>
+          <w:noProof/>
+        </w:rPr>
+        <w:lastRenderedPageBreak/>
+        <w:drawing>
+          <wp:inline distT="0" distB="0" distL="0" distR="0" wp14:anchorId="7D18DC90" wp14:editId="3DD27114">
+            <wp:extent cx="3962400" cy="3886200"/>
+            <wp:effectExtent l="0" t="0" r="0" b="0"/>
+            <wp:docPr id="22" name="Picture 22"/>
+            <wp:cNvGraphicFramePr>
+              <a:graphicFrameLocks xmlns:a="http://schemas.openxmlformats.org/drawingml/2006/main" noChangeAspect="1"/>
+            </wp:cNvGraphicFramePr>
+            <a:graphic xmlns:a="http://schemas.openxmlformats.org/drawingml/2006/main">
+              <a:graphicData uri="http://schemas.openxmlformats.org/drawingml/2006/picture">
+                <pic:pic xmlns:pic="http://schemas.openxmlformats.org/drawingml/2006/picture">
+                  <pic:nvPicPr>
+                    <pic:cNvPr id="1" name=""/>
+                    <pic:cNvPicPr/>
+                  </pic:nvPicPr>
+                  <pic:blipFill>
+                    <a:blip r:embed="rId25"/>
+                    <a:stretch>
+                      <a:fillRect/>
+                    </a:stretch>
+                  </pic:blipFill>
+                  <pic:spPr>
+                    <a:xfrm>
+                      <a:off x="0" y="0"/>
+                      <a:ext cx="3962400" cy="3886200"/>
+                    </a:xfrm>
+                    <a:prstGeom prst="rect">
+                      <a:avLst/>
+                    </a:prstGeom>
+                  </pic:spPr>
+                </pic:pic>
+              </a:graphicData>
+            </a:graphic>
+          </wp:inline>
+        </w:drawing>
+      </w:r>
+    </w:p>
+    <w:p>
+      <w:pPr>
+        <w:pStyle w:val="Heading3"/>
+      </w:pPr>
+      <w:r>
+        <w:t>3.3.2 Running the Program</w:t>
+      </w:r>
+    </w:p>
+    <w:p>
+      <w:r>
+        <w:t>To run the program simply click the run button, which is the white arrow pointing right found near the top-left corner of the window. The following unlabelled figure shows where it is found. The other way to run it is using a shortcut key “Ctrl + r”.</w:t>
+      </w:r>
+    </w:p>
+    <w:p>
+      <w:r>
+        <mc:AlternateContent>
+          <mc:Choice Requires="wpg">
+            <w:drawing>
+              <wp:anchor distT="0" distB="0" distL="114300" distR="114300" simplePos="0" relativeHeight="251662336" behindDoc="0" locked="0" layoutInCell="1" allowOverlap="1" wp14:anchorId="52847286" wp14:editId="3E2A60B0">
+                <wp:simplePos x="0" y="0"/>
+                <wp:positionH relativeFrom="column">
+                  <wp:posOffset>0</wp:posOffset>
+                </wp:positionH>
+                <wp:positionV relativeFrom="paragraph">
+                  <wp:posOffset>-635</wp:posOffset>
+                </wp:positionV>
+                <wp:extent cx="4286250" cy="1241689"/>
+                <wp:effectExtent l="0" t="0" r="0" b="0"/>
+                <wp:wrapNone/>
+                <wp:docPr id="19" name="Group 5"/>
+                <wp:cNvGraphicFramePr xmlns:a="http://schemas.openxmlformats.org/drawingml/2006/main"/>
+                <a:graphic xmlns:a="http://schemas.openxmlformats.org/drawingml/2006/main">
+                  <a:graphicData uri="http://schemas.microsoft.com/office/word/2010/wordprocessingGroup">
+                    <wpg:wgp>
+                      <wpg:cNvGrpSpPr/>
+                      <wpg:grpSpPr>
+                        <a:xfrm>
+                          <a:off x="0" y="0"/>
+                          <a:ext cx="4286250" cy="1241689"/>
+                          <a:chOff x="0" y="0"/>
+                          <a:chExt cx="4286250" cy="1241689"/>
+                        </a:xfrm>
+                      </wpg:grpSpPr>
+                      <pic:pic xmlns:pic="http://schemas.openxmlformats.org/drawingml/2006/picture">
+                        <pic:nvPicPr>
+                          <pic:cNvPr id="20" name="Picture 20"/>
+                          <pic:cNvPicPr>
+                            <a:picLocks noChangeAspect="1"/>
+                          </pic:cNvPicPr>
+                        </pic:nvPicPr>
+                        <pic:blipFill>
+                          <a:blip r:embed="rId26"/>
+                          <a:stretch>
+                            <a:fillRect/>
+                          </a:stretch>
+                        </pic:blipFill>
+                        <pic:spPr>
+                          <a:xfrm>
+                            <a:off x="0" y="0"/>
+                            <a:ext cx="4286250" cy="1038225"/>
+                          </a:xfrm>
+                          <a:prstGeom prst="rect">
+                            <a:avLst/>
+                          </a:prstGeom>
+                        </pic:spPr>
+                      </pic:pic>
+                      <wps:wsp>
+                        <wps:cNvPr id="21" name="TextBox 4"/>
+                        <wps:cNvSpPr txBox="1"/>
+                        <wps:spPr>
+                          <a:xfrm>
+                            <a:off x="314325" y="747659"/>
+                            <a:ext cx="1267460" cy="494030"/>
+                          </a:xfrm>
+                          <a:prstGeom prst="rect">
+                            <a:avLst/>
+                          </a:prstGeom>
+                          <a:noFill/>
+                        </wps:spPr>
+                        <wps:txbx>
+                          <w:txbxContent>
+                            <w:p>
+                              <w:pPr>
+                                <w:rPr>
+                                  <w:szCs w:val="24"/>
+                                </w:rPr>
+                              </w:pPr>
+                              <w:r>
+                                <w:rPr>
+                                  <w:rFonts w:asciiTheme="minorHAnsi" w:hAnsi="Calibri"/>
+                                  <w:color w:val="000000" w:themeColor="text1"/>
+                                  <w:kern w:val="24"/>
+                                  <w:sz w:val="36"/>
+                                  <w:szCs w:val="36"/>
+                                </w:rPr>
+                                <w:t>Run button</w:t>
+                              </w:r>
+                            </w:p>
+                          </w:txbxContent>
+                        </wps:txbx>
+                        <wps:bodyPr wrap="square" rtlCol="0">
+                          <a:spAutoFit/>
+                        </wps:bodyPr>
+                      </wps:wsp>
+                    </wpg:wgp>
+                  </a:graphicData>
+                </a:graphic>
+              </wp:anchor>
+            </w:drawing>
+          </mc:Choice>
+          <mc:Fallback>
+            <w:pict>
+              <v:group w14:anchorId="52847286" id="Group 5" o:spid="_x0000_s1027" style="position:absolute;left:0;text-align:left;margin-left:0;margin-top:-.05pt;width:337.5pt;height:97.75pt;z-index:251662336" coordsize="42862,12416" o:gfxdata="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">
+                <v:shapetype id="_x0000_t75" coordsize="21600,21600" o:spt="75" o:preferrelative="t" path="m@4@5l@4@11@9@11@9@5xe" filled="f" stroked="f">
+                  <v:stroke joinstyle="miter"/>
+                  <v:formulas>
+                    <v:f eqn="if lineDrawn pixelLineWidth 0"/>
+                    <v:f eqn="sum @0 1 0"/>
+                    <v:f eqn="sum 0 0 @1"/>
+                    <v:f eqn="prod @2 1 2"/>
+                    <v:f eqn="prod @3 21600 pixelWidth"/>
+                    <v:f eqn="prod @3 21600 pixelHeight"/>
+                    <v:f eqn="sum @0 0 1"/>
+                    <v:f eqn="prod @6 1 2"/>
+                    <v:f eqn="prod @7 21600 pixelWidth"/>
+                    <v:f eqn="sum @8 21600 0"/>
+                    <v:f eqn="prod @7 21600 pixelHeight"/>
+                    <v:f eqn="sum @10 21600 0"/>
+                  </v:formulas>
+                  <v:path o:extrusionok="f" gradientshapeok="t" o:connecttype="rect"/>
+                  <o:lock v:ext="edit" aspectratio="t"/>
+                </v:shapetype>
+                <v:shape id="Picture 20" o:spid="_x0000_s1028" type="#_x0000_t75" style="position:absolute;width:42862;height:10382;visibility:visible;mso-wrap-style:square" o:gfxdata="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">
+                  <v:imagedata r:id="rId27" o:title=""/>
+                </v:shape>
+                <v:shape id="TextBox 4" o:spid="_x0000_s1029" type="#_x0000_t202" style="position:absolute;left:3143;top:7476;width:12674;height:4940;visibility:visible;mso-wrap-style:square;v-text-anchor:top" o:gfxdata="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" filled="f" stroked="f">
+                  <v:textbox style="mso-fit-shape-to-text:t">
+                    <w:txbxContent>
+                      <w:p>
+                        <w:pPr>
+                          <w:rPr>
+                            <w:szCs w:val="24"/>
+                          </w:rPr>
+                        </w:pPr>
+                        <w:r>
+                          <w:rPr>
+                            <w:rFonts w:asciiTheme="minorHAnsi" w:hAnsi="Calibri"/>
+                            <w:color w:val="000000" w:themeColor="text1"/>
+                            <w:kern w:val="24"/>
+                            <w:sz w:val="36"/>
+                            <w:szCs w:val="36"/>
+                          </w:rPr>
+                          <w:t>Run button</w:t>
+                        </w:r>
+                      </w:p>
+                    </w:txbxContent>
+                  </v:textbox>
+                </v:shape>
+              </v:group>
+            </w:pict>
+          </mc:Fallback>
+        </mc:AlternateContent>
       </w:r>
     </w:p>
     <w:p/>
-    <w:p>
-      <w:pPr>
-        <w:pStyle w:val="Heading2"/>
-      </w:pPr>
-      <w:bookmarkStart w:id="18" w:name="_Toc73350710"/>
-      <w:r>
-        <w:t xml:space="preserve">3.3 </w:t>
-      </w:r>
-      <w:bookmarkEnd w:id="18"/>
-      <w:r>
-        <w:t>Main Program</w:t>
+    <w:p/>
+    <w:p/>
+    <w:p>
+      <w:pPr>
+        <w:pStyle w:val="Heading3"/>
+      </w:pPr>
+      <w:r>
+        <w:t>3.3.3 Stopping the Program</w:t>
+      </w:r>
+    </w:p>
+    <w:p>
+      <w:r>
+        <w:t>To stop the program, either press on the stop button in the front panel of the main program or click on the abort button (shortcut key for abort is “Ctrl + .”). The stop button is the safer option as it programmatically allows any hardware or channels connected to LabVIEW to be closed or released.</w:t>
+      </w:r>
+      <w:r>
+        <w:t xml:space="preserve"> The stop button should be located on the front panel, and its location and appearance will be set by the designer of the program. The following unlabelled figure shows where the abort button is found.</w:t>
+      </w:r>
+    </w:p>
+    <w:p>
+      <w:r>
+        <mc:AlternateContent>
+          <mc:Choice Requires="wpg">
+            <w:drawing>
+              <wp:anchor distT="0" distB="0" distL="114300" distR="114300" simplePos="0" relativeHeight="251664384" behindDoc="0" locked="0" layoutInCell="1" allowOverlap="1" wp14:anchorId="0A3AC60C" wp14:editId="0BCC6A51">
+                <wp:simplePos x="0" y="0"/>
+                <wp:positionH relativeFrom="column">
+                  <wp:posOffset>0</wp:posOffset>
+                </wp:positionH>
+                <wp:positionV relativeFrom="paragraph">
+                  <wp:posOffset>0</wp:posOffset>
+                </wp:positionV>
+                <wp:extent cx="2625406" cy="1102071"/>
+                <wp:effectExtent l="0" t="0" r="0" b="0"/>
+                <wp:wrapNone/>
+                <wp:docPr id="24" name="Group 9"/>
+                <wp:cNvGraphicFramePr xmlns:a="http://schemas.openxmlformats.org/drawingml/2006/main"/>
+                <a:graphic xmlns:a="http://schemas.openxmlformats.org/drawingml/2006/main">
+                  <a:graphicData uri="http://schemas.microsoft.com/office/word/2010/wordprocessingGroup">
+                    <wpg:wgp>
+                      <wpg:cNvGrpSpPr/>
+                      <wpg:grpSpPr>
+                        <a:xfrm>
+                          <a:off x="0" y="0"/>
+                          <a:ext cx="2625406" cy="1102071"/>
+                          <a:chOff x="0" y="0"/>
+                          <a:chExt cx="2625406" cy="1102071"/>
+                        </a:xfrm>
+                      </wpg:grpSpPr>
+                      <pic:pic xmlns:pic="http://schemas.openxmlformats.org/drawingml/2006/picture">
+                        <pic:nvPicPr>
+                          <pic:cNvPr id="25" name="Picture 25"/>
+                          <pic:cNvPicPr>
+                            <a:picLocks noChangeAspect="1"/>
+                          </pic:cNvPicPr>
+                        </pic:nvPicPr>
+                        <pic:blipFill>
+                          <a:blip r:embed="rId28"/>
+                          <a:stretch>
+                            <a:fillRect/>
+                          </a:stretch>
+                        </pic:blipFill>
+                        <pic:spPr>
+                          <a:xfrm>
+                            <a:off x="0" y="0"/>
+                            <a:ext cx="2047875" cy="857250"/>
+                          </a:xfrm>
+                          <a:prstGeom prst="rect">
+                            <a:avLst/>
+                          </a:prstGeom>
+                        </pic:spPr>
+                      </pic:pic>
+                      <wps:wsp>
+                        <wps:cNvPr id="26" name="Arrow: Down 26"/>
+                        <wps:cNvSpPr/>
+                        <wps:spPr>
+                          <a:xfrm rot="10800000">
+                            <a:off x="969043" y="436645"/>
+                            <a:ext cx="92242" cy="343149"/>
+                          </a:xfrm>
+                          <a:prstGeom prst="downArrow">
+                            <a:avLst/>
+                          </a:prstGeom>
+                          <a:solidFill>
+                            <a:srgbClr val="FF0000"/>
+                          </a:solidFill>
+                          <a:ln>
+                            <a:solidFill>
+                              <a:srgbClr val="FF0000"/>
+                            </a:solidFill>
+                          </a:ln>
+                        </wps:spPr>
+                        <wps:style>
+                          <a:lnRef idx="2">
+                            <a:schemeClr val="accent1">
+                              <a:shade val="50000"/>
+                            </a:schemeClr>
+                          </a:lnRef>
+                          <a:fillRef idx="1">
+                            <a:schemeClr val="accent1"/>
+                          </a:fillRef>
+                          <a:effectRef idx="0">
+                            <a:schemeClr val="accent1"/>
+                          </a:effectRef>
+                          <a:fontRef idx="minor">
+                            <a:schemeClr val="lt1"/>
+                          </a:fontRef>
+                        </wps:style>
+                        <wps:bodyPr rtlCol="0" anchor="ctr"/>
+                      </wps:wsp>
+                      <wps:wsp>
+                        <wps:cNvPr id="27" name="TextBox 8"/>
+                        <wps:cNvSpPr txBox="1"/>
+                        <wps:spPr>
+                          <a:xfrm>
+                            <a:off x="1015046" y="608041"/>
+                            <a:ext cx="1610360" cy="494030"/>
+                          </a:xfrm>
+                          <a:prstGeom prst="rect">
+                            <a:avLst/>
+                          </a:prstGeom>
+                          <a:noFill/>
+                        </wps:spPr>
+                        <wps:txbx>
+                          <w:txbxContent>
+                            <w:p>
+                              <w:pPr>
+                                <w:rPr>
+                                  <w:szCs w:val="24"/>
+                                </w:rPr>
+                              </w:pPr>
+                              <w:r>
+                                <w:rPr>
+                                  <w:rFonts w:asciiTheme="minorHAnsi" w:hAnsi="Calibri"/>
+                                  <w:color w:val="000000" w:themeColor="text1"/>
+                                  <w:kern w:val="24"/>
+                                  <w:sz w:val="36"/>
+                                  <w:szCs w:val="36"/>
+                                </w:rPr>
+                                <w:t>Abort button</w:t>
+                              </w:r>
+                            </w:p>
+                          </w:txbxContent>
+                        </wps:txbx>
+                        <wps:bodyPr wrap="square" rtlCol="0">
+                          <a:spAutoFit/>
+                        </wps:bodyPr>
+                      </wps:wsp>
+                    </wpg:wgp>
+                  </a:graphicData>
+                </a:graphic>
+              </wp:anchor>
+            </w:drawing>
+          </mc:Choice>
+          <mc:Fallback>
+            <w:pict>
+              <v:group w14:anchorId="0A3AC60C" id="Group 9" o:spid="_x0000_s1030" style="position:absolute;left:0;text-align:left;margin-left:0;margin-top:0;width:206.7pt;height:86.8pt;z-index:251664384" coordsize="26254,11020" o:gfxdata="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">
+                <v:shape id="Picture 25" o:spid="_x0000_s1031" type="#_x0000_t75" style="position:absolute;width:20478;height:8572;visibility:visible;mso-wrap-style:square" o:gfxdata="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">
+                  <v:imagedata r:id="rId29" o:title=""/>
+                </v:shape>
+                <v:shapetype id="_x0000_t67" coordsize="21600,21600" o:spt="67" adj="16200,5400" path="m0@0l@1@0@1,0@2,0@2@0,21600@0,10800,21600xe">
+                  <v:stroke joinstyle="miter"/>
+                  <v:formulas>
+                    <v:f eqn="val #0"/>
+                    <v:f eqn="val #1"/>
+                    <v:f eqn="sum height 0 #1"/>
+                    <v:f eqn="sum 10800 0 #1"/>
+                    <v:f eqn="sum width 0 #0"/>
+                    <v:f eqn="prod @4 @3 10800"/>
+                    <v:f eqn="sum width 0 @5"/>
+                  </v:formulas>
+                  <v:path o:connecttype="custom" o:connectlocs="10800,0;0,@0;10800,21600;21600,@0" o:connectangles="270,180,90,0" textboxrect="@1,0,@2,@6"/>
+                  <v:handles>
+                    <v:h position="#1,#0" xrange="0,10800" yrange="0,21600"/>
+                  </v:handles>
+                </v:shapetype>
+                <v:shape id="Arrow: Down 26" o:spid="_x0000_s1032" type="#_x0000_t67" style="position:absolute;left:9690;top:4366;width:922;height:3431;rotation:180;visibility:visible;mso-wrap-style:square;v-text-anchor:middle" o:gfxdata="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" adj="18697" fillcolor="red" strokecolor="red" strokeweight="1pt"/>
+                <v:shape id="TextBox 8" o:spid="_x0000_s1033" type="#_x0000_t202" style="position:absolute;left:10150;top:6080;width:16104;height:4940;visibility:visible;mso-wrap-style:square;v-text-anchor:top" o:gfxdata="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" filled="f" stroked="f">
+                  <v:textbox style="mso-fit-shape-to-text:t">
+                    <w:txbxContent>
+                      <w:p>
+                        <w:pPr>
+                          <w:rPr>
+                            <w:szCs w:val="24"/>
+                          </w:rPr>
+                        </w:pPr>
+                        <w:r>
+                          <w:rPr>
+                            <w:rFonts w:asciiTheme="minorHAnsi" w:hAnsi="Calibri"/>
+                            <w:color w:val="000000" w:themeColor="text1"/>
+                            <w:kern w:val="24"/>
+                            <w:sz w:val="36"/>
+                            <w:szCs w:val="36"/>
+                          </w:rPr>
+                          <w:t>Abort button</w:t>
+                        </w:r>
+                      </w:p>
+                    </w:txbxContent>
+                  </v:textbox>
+                </v:shape>
+              </v:group>
+            </w:pict>
+          </mc:Fallback>
+        </mc:AlternateContent>
+      </w:r>
+    </w:p>
+    <w:p/>
+    <w:p/>
+    <w:p/>
+    <w:p>
+      <w:pPr>
+        <w:pStyle w:val="Heading3"/>
+      </w:pPr>
+      <w:r>
+        <w:lastRenderedPageBreak/>
+        <w:t>3.3.4 Compiling the myRIO FPGA Programs</w:t>
+      </w:r>
+    </w:p>
+    <w:p>
+      <w:r>
+        <w:t>When this rig needs to be run on a new Windows device, then the FPGA codes on the three myRIO’s may need to be recompiled, as the Main.vi may throw an error. In this case, the FPGA VI on each myRIO will need to be forced to recompile. To do so, go into the project, and go into each of the myRIO’s, collapse them, and collapse Chassis (myRIO-1900) -&gt; FPGA Target (RIO0, myRIO-1900). There should be a “FPGA…Readout.vi” as shown in the following unlabelled figure for the Centre myRIO.</w:t>
+      </w:r>
+    </w:p>
+    <w:p>
+      <w:r>
+        <w:rPr>
+          <w:noProof/>
+        </w:rPr>
+        <w:drawing>
+          <wp:inline distT="0" distB="0" distL="0" distR="0" wp14:anchorId="1698F6BE" wp14:editId="053E9B83">
+            <wp:extent cx="3305175" cy="6762750"/>
+            <wp:effectExtent l="0" t="0" r="9525" b="0"/>
+            <wp:docPr id="28" name="Picture 28"/>
+            <wp:cNvGraphicFramePr>
+              <a:graphicFrameLocks xmlns:a="http://schemas.openxmlformats.org/drawingml/2006/main" noChangeAspect="1"/>
+            </wp:cNvGraphicFramePr>
+            <a:graphic xmlns:a="http://schemas.openxmlformats.org/drawingml/2006/main">
+              <a:graphicData uri="http://schemas.openxmlformats.org/drawingml/2006/picture">
+                <pic:pic xmlns:pic="http://schemas.openxmlformats.org/drawingml/2006/picture">
+                  <pic:nvPicPr>
+                    <pic:cNvPr id="1" name=""/>
+                    <pic:cNvPicPr/>
+                  </pic:nvPicPr>
+                  <pic:blipFill>
+                    <a:blip r:embed="rId30"/>
+                    <a:stretch>
+                      <a:fillRect/>
+                    </a:stretch>
+                  </pic:blipFill>
+                  <pic:spPr>
+                    <a:xfrm>
+                      <a:off x="0" y="0"/>
+                      <a:ext cx="3305175" cy="6762750"/>
+                    </a:xfrm>
+                    <a:prstGeom prst="rect">
+                      <a:avLst/>
+                    </a:prstGeom>
+                  </pic:spPr>
+                </pic:pic>
+              </a:graphicData>
+            </a:graphic>
+          </wp:inline>
+        </w:drawing>
+      </w:r>
+    </w:p>
+    <w:p>
+      <w:r>
+        <w:t>Open the VI, and simply add a Boolean control or indicator, save the VI and then run the program which will force a recompile on the myRIO.</w:t>
+      </w:r>
+      <w:r>
+        <w:t xml:space="preserve"> Once all the FPGA VI’s have been </w:t>
+      </w:r>
+      <w:r>
+        <w:lastRenderedPageBreak/>
+        <w:t xml:space="preserve">recompiled, then go back into the Main.vi program and see if it runs. If it does not run, then in the block diagram of the Main.vi, make sure the myRIO targets have been configured correctly. The following unlabelled figure shows </w:t>
+      </w:r>
+      <w:r>
+        <w:t>what the VI looks like in the block diagram. There should be three of these, each for a myRIO.</w:t>
+      </w:r>
+    </w:p>
+    <w:p>
+      <w:r>
+        <w:drawing>
+          <wp:inline distT="0" distB="0" distL="0" distR="0" wp14:anchorId="1A10D1ED" wp14:editId="125221BB">
+            <wp:extent cx="1581150" cy="1181100"/>
+            <wp:effectExtent l="0" t="0" r="0" b="0"/>
+            <wp:docPr id="29" name="Content Placeholder 3">
+              <a:extLst xmlns:a="http://schemas.openxmlformats.org/drawingml/2006/main">
+                <a:ext uri="{FF2B5EF4-FFF2-40B4-BE49-F238E27FC236}">
+                  <a16:creationId xmlns:a16="http://schemas.microsoft.com/office/drawing/2014/main" id="{9317DA43-C6CF-42DE-854E-9A4BB7B04166}"/>
+                </a:ext>
+              </a:extLst>
+            </wp:docPr>
+            <wp:cNvGraphicFramePr>
+              <a:graphicFrameLocks xmlns:a="http://schemas.openxmlformats.org/drawingml/2006/main" noGrp="1" noChangeAspect="1"/>
+            </wp:cNvGraphicFramePr>
+            <a:graphic xmlns:a="http://schemas.openxmlformats.org/drawingml/2006/main">
+              <a:graphicData uri="http://schemas.openxmlformats.org/drawingml/2006/picture">
+                <pic:pic xmlns:pic="http://schemas.openxmlformats.org/drawingml/2006/picture">
+                  <pic:nvPicPr>
+                    <pic:cNvPr id="4" name="Content Placeholder 3">
+                      <a:extLst>
+                        <a:ext uri="{FF2B5EF4-FFF2-40B4-BE49-F238E27FC236}">
+                          <a16:creationId xmlns:a16="http://schemas.microsoft.com/office/drawing/2014/main" id="{9317DA43-C6CF-42DE-854E-9A4BB7B04166}"/>
+                        </a:ext>
+                      </a:extLst>
+                    </pic:cNvPr>
+                    <pic:cNvPicPr>
+                      <a:picLocks noGrp="1" noChangeAspect="1"/>
+                    </pic:cNvPicPr>
+                  </pic:nvPicPr>
+                  <pic:blipFill>
+                    <a:blip r:embed="rId31"/>
+                    <a:stretch>
+                      <a:fillRect/>
+                    </a:stretch>
+                  </pic:blipFill>
+                  <pic:spPr>
+                    <a:xfrm>
+                      <a:off x="0" y="0"/>
+                      <a:ext cx="1581150" cy="1181100"/>
+                    </a:xfrm>
+                    <a:prstGeom prst="rect">
+                      <a:avLst/>
+                    </a:prstGeom>
+                  </pic:spPr>
+                </pic:pic>
+              </a:graphicData>
+            </a:graphic>
+          </wp:inline>
+        </w:drawing>
+      </w:r>
+    </w:p>
+    <w:p>
+      <w:r>
+        <w:t xml:space="preserve">If the Main.vi still doesn’t run, then try right clicking into the targets, “Configure Open FPGA VI Reference”. There will be a window with a “Build Specification” path. Click on the folder icon next to it, and there should be a “FPGA…Readout_2”. Click on that and click OK. The Main.vi should run. </w:t>
       </w:r>
     </w:p>
     <w:sectPr>
-      <w:footerReference w:type="default" r:id="rId13"/>
+      <w:footerReference w:type="default" r:id="rId32"/>
       <w:pgSz w:w="11906" w:h="16838"/>
       <w:pgMar w:top="1440" w:right="1440" w:bottom="1440" w:left="1440" w:header="708" w:footer="708" w:gutter="0"/>
       <w:pgNumType w:start="1"/>
@@ -3674,6 +5948,92 @@
     </w:lvl>
   </w:abstractNum>
   <w:abstractNum w:abstractNumId="1" w15:restartNumberingAfterBreak="0">
+    <w:nsid w:val="1DD4114B"/>
+    <w:multiLevelType w:val="hybridMultilevel"/>
+    <w:tmpl w:val="331054FC"/>
+    <w:lvl w:ilvl="0" w:tplc="1409000F">
+      <w:start w:val="1"/>
+      <w:numFmt w:val="decimal"/>
+      <w:lvlText w:val="%1."/>
+      <w:lvlJc w:val="left"/>
+      <w:pPr>
+        <w:ind w:left="720" w:hanging="360"/>
+      </w:pPr>
+    </w:lvl>
+    <w:lvl w:ilvl="1" w:tplc="14090019" w:tentative="1">
+      <w:start w:val="1"/>
+      <w:numFmt w:val="lowerLetter"/>
+      <w:lvlText w:val="%2."/>
+      <w:lvlJc w:val="left"/>
+      <w:pPr>
+        <w:ind w:left="1440" w:hanging="360"/>
+      </w:pPr>
+    </w:lvl>
+    <w:lvl w:ilvl="2" w:tplc="1409001B" w:tentative="1">
+      <w:start w:val="1"/>
+      <w:numFmt w:val="lowerRoman"/>
+      <w:lvlText w:val="%3."/>
+      <w:lvlJc w:val="right"/>
+      <w:pPr>
+        <w:ind w:left="2160" w:hanging="180"/>
+      </w:pPr>
+    </w:lvl>
+    <w:lvl w:ilvl="3" w:tplc="1409000F" w:tentative="1">
+      <w:start w:val="1"/>
+      <w:numFmt w:val="decimal"/>
+      <w:lvlText w:val="%4."/>
+      <w:lvlJc w:val="left"/>
+      <w:pPr>
+        <w:ind w:left="2880" w:hanging="360"/>
+      </w:pPr>
+    </w:lvl>
+    <w:lvl w:ilvl="4" w:tplc="14090019" w:tentative="1">
+      <w:start w:val="1"/>
+      <w:numFmt w:val="lowerLetter"/>
+      <w:lvlText w:val="%5."/>
+      <w:lvlJc w:val="left"/>
+      <w:pPr>
+        <w:ind w:left="3600" w:hanging="360"/>
+      </w:pPr>
+    </w:lvl>
+    <w:lvl w:ilvl="5" w:tplc="1409001B" w:tentative="1">
+      <w:start w:val="1"/>
+      <w:numFmt w:val="lowerRoman"/>
+      <w:lvlText w:val="%6."/>
+      <w:lvlJc w:val="right"/>
+      <w:pPr>
+        <w:ind w:left="4320" w:hanging="180"/>
+      </w:pPr>
+    </w:lvl>
+    <w:lvl w:ilvl="6" w:tplc="1409000F" w:tentative="1">
+      <w:start w:val="1"/>
+      <w:numFmt w:val="decimal"/>
+      <w:lvlText w:val="%7."/>
+      <w:lvlJc w:val="left"/>
+      <w:pPr>
+        <w:ind w:left="5040" w:hanging="360"/>
+      </w:pPr>
+    </w:lvl>
+    <w:lvl w:ilvl="7" w:tplc="14090019" w:tentative="1">
+      <w:start w:val="1"/>
+      <w:numFmt w:val="lowerLetter"/>
+      <w:lvlText w:val="%8."/>
+      <w:lvlJc w:val="left"/>
+      <w:pPr>
+        <w:ind w:left="5760" w:hanging="360"/>
+      </w:pPr>
+    </w:lvl>
+    <w:lvl w:ilvl="8" w:tplc="1409001B" w:tentative="1">
+      <w:start w:val="1"/>
+      <w:numFmt w:val="lowerRoman"/>
+      <w:lvlText w:val="%9."/>
+      <w:lvlJc w:val="right"/>
+      <w:pPr>
+        <w:ind w:left="6480" w:hanging="180"/>
+      </w:pPr>
+    </w:lvl>
+  </w:abstractNum>
+  <w:abstractNum w:abstractNumId="2" w15:restartNumberingAfterBreak="0">
     <w:nsid w:val="3CB355BF"/>
     <w:multiLevelType w:val="hybridMultilevel"/>
     <w:tmpl w:val="81644608"/>
@@ -3786,10 +6146,218 @@
       </w:rPr>
     </w:lvl>
   </w:abstractNum>
+  <w:abstractNum w:abstractNumId="3" w15:restartNumberingAfterBreak="0">
+    <w:nsid w:val="50FF1ED3"/>
+    <w:multiLevelType w:val="hybridMultilevel"/>
+    <w:tmpl w:val="61A4301C"/>
+    <w:lvl w:ilvl="0" w:tplc="14090001">
+      <w:start w:val="1"/>
+      <w:numFmt w:val="bullet"/>
+      <w:lvlText w:val=""/>
+      <w:lvlJc w:val="left"/>
+      <w:pPr>
+        <w:ind w:left="720" w:hanging="360"/>
+      </w:pPr>
+      <w:rPr>
+        <w:rFonts w:ascii="Symbol" w:hAnsi="Symbol" w:hint="default"/>
+      </w:rPr>
+    </w:lvl>
+    <w:lvl w:ilvl="1" w:tplc="14090003">
+      <w:start w:val="1"/>
+      <w:numFmt w:val="bullet"/>
+      <w:lvlText w:val="o"/>
+      <w:lvlJc w:val="left"/>
+      <w:pPr>
+        <w:ind w:left="1440" w:hanging="360"/>
+      </w:pPr>
+      <w:rPr>
+        <w:rFonts w:ascii="Courier New" w:hAnsi="Courier New" w:cs="Courier New" w:hint="default"/>
+      </w:rPr>
+    </w:lvl>
+    <w:lvl w:ilvl="2" w:tplc="14090005" w:tentative="1">
+      <w:start w:val="1"/>
+      <w:numFmt w:val="bullet"/>
+      <w:lvlText w:val=""/>
+      <w:lvlJc w:val="left"/>
+      <w:pPr>
+        <w:ind w:left="2160" w:hanging="360"/>
+      </w:pPr>
+      <w:rPr>
+        <w:rFonts w:ascii="Wingdings" w:hAnsi="Wingdings" w:hint="default"/>
+      </w:rPr>
+    </w:lvl>
+    <w:lvl w:ilvl="3" w:tplc="14090001" w:tentative="1">
+      <w:start w:val="1"/>
+      <w:numFmt w:val="bullet"/>
+      <w:lvlText w:val=""/>
+      <w:lvlJc w:val="left"/>
+      <w:pPr>
+        <w:ind w:left="2880" w:hanging="360"/>
+      </w:pPr>
+      <w:rPr>
+        <w:rFonts w:ascii="Symbol" w:hAnsi="Symbol" w:hint="default"/>
+      </w:rPr>
+    </w:lvl>
+    <w:lvl w:ilvl="4" w:tplc="14090003" w:tentative="1">
+      <w:start w:val="1"/>
+      <w:numFmt w:val="bullet"/>
+      <w:lvlText w:val="o"/>
+      <w:lvlJc w:val="left"/>
+      <w:pPr>
+        <w:ind w:left="3600" w:hanging="360"/>
+      </w:pPr>
+      <w:rPr>
+        <w:rFonts w:ascii="Courier New" w:hAnsi="Courier New" w:cs="Courier New" w:hint="default"/>
+      </w:rPr>
+    </w:lvl>
+    <w:lvl w:ilvl="5" w:tplc="14090005" w:tentative="1">
+      <w:start w:val="1"/>
+      <w:numFmt w:val="bullet"/>
+      <w:lvlText w:val=""/>
+      <w:lvlJc w:val="left"/>
+      <w:pPr>
+        <w:ind w:left="4320" w:hanging="360"/>
+      </w:pPr>
+      <w:rPr>
+        <w:rFonts w:ascii="Wingdings" w:hAnsi="Wingdings" w:hint="default"/>
+      </w:rPr>
+    </w:lvl>
+    <w:lvl w:ilvl="6" w:tplc="14090001" w:tentative="1">
+      <w:start w:val="1"/>
+      <w:numFmt w:val="bullet"/>
+      <w:lvlText w:val=""/>
+      <w:lvlJc w:val="left"/>
+      <w:pPr>
+        <w:ind w:left="5040" w:hanging="360"/>
+      </w:pPr>
+      <w:rPr>
+        <w:rFonts w:ascii="Symbol" w:hAnsi="Symbol" w:hint="default"/>
+      </w:rPr>
+    </w:lvl>
+    <w:lvl w:ilvl="7" w:tplc="14090003" w:tentative="1">
+      <w:start w:val="1"/>
+      <w:numFmt w:val="bullet"/>
+      <w:lvlText w:val="o"/>
+      <w:lvlJc w:val="left"/>
+      <w:pPr>
+        <w:ind w:left="5760" w:hanging="360"/>
+      </w:pPr>
+      <w:rPr>
+        <w:rFonts w:ascii="Courier New" w:hAnsi="Courier New" w:cs="Courier New" w:hint="default"/>
+      </w:rPr>
+    </w:lvl>
+    <w:lvl w:ilvl="8" w:tplc="14090005" w:tentative="1">
+      <w:start w:val="1"/>
+      <w:numFmt w:val="bullet"/>
+      <w:lvlText w:val=""/>
+      <w:lvlJc w:val="left"/>
+      <w:pPr>
+        <w:ind w:left="6480" w:hanging="360"/>
+      </w:pPr>
+      <w:rPr>
+        <w:rFonts w:ascii="Wingdings" w:hAnsi="Wingdings" w:hint="default"/>
+      </w:rPr>
+    </w:lvl>
+  </w:abstractNum>
+  <w:abstractNum w:abstractNumId="4" w15:restartNumberingAfterBreak="0">
+    <w:nsid w:val="76DD408B"/>
+    <w:multiLevelType w:val="hybridMultilevel"/>
+    <w:tmpl w:val="93DA8D78"/>
+    <w:lvl w:ilvl="0" w:tplc="1409000F">
+      <w:start w:val="1"/>
+      <w:numFmt w:val="decimal"/>
+      <w:lvlText w:val="%1."/>
+      <w:lvlJc w:val="left"/>
+      <w:pPr>
+        <w:ind w:left="720" w:hanging="360"/>
+      </w:pPr>
+    </w:lvl>
+    <w:lvl w:ilvl="1" w:tplc="14090019" w:tentative="1">
+      <w:start w:val="1"/>
+      <w:numFmt w:val="lowerLetter"/>
+      <w:lvlText w:val="%2."/>
+      <w:lvlJc w:val="left"/>
+      <w:pPr>
+        <w:ind w:left="1440" w:hanging="360"/>
+      </w:pPr>
+    </w:lvl>
+    <w:lvl w:ilvl="2" w:tplc="1409001B" w:tentative="1">
+      <w:start w:val="1"/>
+      <w:numFmt w:val="lowerRoman"/>
+      <w:lvlText w:val="%3."/>
+      <w:lvlJc w:val="right"/>
+      <w:pPr>
+        <w:ind w:left="2160" w:hanging="180"/>
+      </w:pPr>
+    </w:lvl>
+    <w:lvl w:ilvl="3" w:tplc="1409000F" w:tentative="1">
+      <w:start w:val="1"/>
+      <w:numFmt w:val="decimal"/>
+      <w:lvlText w:val="%4."/>
+      <w:lvlJc w:val="left"/>
+      <w:pPr>
+        <w:ind w:left="2880" w:hanging="360"/>
+      </w:pPr>
+    </w:lvl>
+    <w:lvl w:ilvl="4" w:tplc="14090019" w:tentative="1">
+      <w:start w:val="1"/>
+      <w:numFmt w:val="lowerLetter"/>
+      <w:lvlText w:val="%5."/>
+      <w:lvlJc w:val="left"/>
+      <w:pPr>
+        <w:ind w:left="3600" w:hanging="360"/>
+      </w:pPr>
+    </w:lvl>
+    <w:lvl w:ilvl="5" w:tplc="1409001B" w:tentative="1">
+      <w:start w:val="1"/>
+      <w:numFmt w:val="lowerRoman"/>
+      <w:lvlText w:val="%6."/>
+      <w:lvlJc w:val="right"/>
+      <w:pPr>
+        <w:ind w:left="4320" w:hanging="180"/>
+      </w:pPr>
+    </w:lvl>
+    <w:lvl w:ilvl="6" w:tplc="1409000F" w:tentative="1">
+      <w:start w:val="1"/>
+      <w:numFmt w:val="decimal"/>
+      <w:lvlText w:val="%7."/>
+      <w:lvlJc w:val="left"/>
+      <w:pPr>
+        <w:ind w:left="5040" w:hanging="360"/>
+      </w:pPr>
+    </w:lvl>
+    <w:lvl w:ilvl="7" w:tplc="14090019" w:tentative="1">
+      <w:start w:val="1"/>
+      <w:numFmt w:val="lowerLetter"/>
+      <w:lvlText w:val="%8."/>
+      <w:lvlJc w:val="left"/>
+      <w:pPr>
+        <w:ind w:left="5760" w:hanging="360"/>
+      </w:pPr>
+    </w:lvl>
+    <w:lvl w:ilvl="8" w:tplc="1409001B" w:tentative="1">
+      <w:start w:val="1"/>
+      <w:numFmt w:val="lowerRoman"/>
+      <w:lvlText w:val="%9."/>
+      <w:lvlJc w:val="right"/>
+      <w:pPr>
+        <w:ind w:left="6480" w:hanging="180"/>
+      </w:pPr>
+    </w:lvl>
+  </w:abstractNum>
   <w:num w:numId="1">
     <w:abstractNumId w:val="0"/>
   </w:num>
   <w:num w:numId="2">
+    <w:abstractNumId w:val="2"/>
+  </w:num>
+  <w:num w:numId="3">
+    <w:abstractNumId w:val="3"/>
+  </w:num>
+  <w:num w:numId="4">
+    <w:abstractNumId w:val="4"/>
+  </w:num>
+  <w:num w:numId="5">
     <w:abstractNumId w:val="1"/>
   </w:num>
 </w:numbering>
@@ -4273,7 +6841,6 @@
   <w:style w:type="character" w:default="1" w:styleId="DefaultParagraphFont">
     <w:name w:val="Default Paragraph Font"/>
     <w:uiPriority w:val="1"/>
-    <w:semiHidden/>
     <w:unhideWhenUsed/>
   </w:style>
   <w:style w:type="table" w:default="1" w:styleId="TableNormal">
@@ -4514,15 +7081,14 @@
     <w:basedOn w:val="Normal"/>
     <w:uiPriority w:val="34"/>
     <w:qFormat/>
-    <w:rsid w:val="008344C5"/>
+    <w:rsid w:val="00DC30F6"/>
     <w:pPr>
       <w:ind w:left="720"/>
       <w:contextualSpacing/>
       <w:jc w:val="left"/>
     </w:pPr>
     <w:rPr>
-      <w:rFonts w:asciiTheme="minorHAnsi" w:eastAsiaTheme="minorEastAsia" w:hAnsiTheme="minorHAnsi"/>
-      <w:sz w:val="22"/>
+      <w:rFonts w:eastAsiaTheme="minorEastAsia"/>
       <w:lang w:eastAsia="zh-CN"/>
     </w:rPr>
   </w:style>
@@ -4550,6 +7116,45 @@
       <w:spacing w:after="100"/>
       <w:ind w:left="480"/>
     </w:pPr>
+  </w:style>
+  <w:style w:type="character" w:styleId="PlaceholderText">
+    <w:name w:val="Placeholder Text"/>
+    <w:basedOn w:val="DefaultParagraphFont"/>
+    <w:uiPriority w:val="99"/>
+    <w:semiHidden/>
+    <w:rsid w:val="00BC3C15"/>
+    <w:rPr>
+      <w:color w:val="808080"/>
+    </w:rPr>
+  </w:style>
+  <w:style w:type="paragraph" w:styleId="NormalWeb">
+    <w:name w:val="Normal (Web)"/>
+    <w:basedOn w:val="Normal"/>
+    <w:uiPriority w:val="99"/>
+    <w:semiHidden/>
+    <w:unhideWhenUsed/>
+    <w:rsid w:val="002E396B"/>
+    <w:pPr>
+      <w:spacing w:before="100" w:beforeAutospacing="1" w:after="100" w:afterAutospacing="1" w:line="240" w:lineRule="auto"/>
+      <w:jc w:val="left"/>
+    </w:pPr>
+    <w:rPr>
+      <w:rFonts w:eastAsia="Times New Roman" w:cs="Times New Roman"/>
+      <w:szCs w:val="24"/>
+      <w:lang w:eastAsia="en-NZ"/>
+    </w:rPr>
+  </w:style>
+  <w:style w:type="character" w:styleId="UnresolvedMention">
+    <w:name w:val="Unresolved Mention"/>
+    <w:basedOn w:val="DefaultParagraphFont"/>
+    <w:uiPriority w:val="99"/>
+    <w:semiHidden/>
+    <w:unhideWhenUsed/>
+    <w:rsid w:val="00044616"/>
+    <w:rPr>
+      <w:color w:val="605E5C"/>
+      <w:shd w:val="clear" w:color="auto" w:fill="E1DFDD"/>
+    </w:rPr>
   </w:style>
 </w:styles>
 </file>

</xml_diff>